<commit_message>
esto es de prueba I TRIMESTRE
esto es de prueba I TRIMESTRE
</commit_message>
<xml_diff>
--- a/I trimestre/Documento IEEE-830 (Proyecto OIS).docx
+++ b/I trimestre/Documento IEEE-830 (Proyecto OIS).docx
@@ -12,6 +12,8 @@
           <w:lang w:val="es-ES_tradnl"/>
         </w:rPr>
       </w:pPr>
+      <w:bookmarkStart w:id="0" w:name="_GoBack"/>
+      <w:bookmarkEnd w:id="0"/>
       <w:r>
         <w:rPr>
           <w:rFonts w:cs="Arial"/>
@@ -1339,32 +1341,21 @@
           <w:szCs w:val="20"/>
           <w:lang w:val="es-ES_tradnl"/>
         </w:rPr>
-        <w:t>RF01. Registrar Usuario.</w:t>
+        <w:t xml:space="preserve">RF01. </w:t>
       </w:r>
-    </w:p>
-    <w:p>
-      <w:pPr>
-        <w:rPr>
-          <w:rFonts w:cs="Arial"/>
-          <w:szCs w:val="20"/>
-          <w:lang w:val="es-ES_tradnl"/>
-        </w:rPr>
-      </w:pPr>
       <w:r>
         <w:rPr>
           <w:rFonts w:cs="Arial"/>
           <w:szCs w:val="20"/>
           <w:lang w:val="es-ES_tradnl"/>
         </w:rPr>
-        <w:t>RF02. Veracidad del Usuario.</w:t>
+        <w:t>Registrar usuario.</w:t>
       </w:r>
     </w:p>
     <w:p>
       <w:pPr>
-        <w:pStyle w:val="Sinespaciado"/>
         <w:rPr>
-          <w:rFonts w:ascii="Arial" w:hAnsi="Arial" w:cs="Arial"/>
-          <w:sz w:val="20"/>
+          <w:rFonts w:cs="Arial"/>
           <w:szCs w:val="20"/>
           <w:lang w:val="es-ES_tradnl"/>
         </w:rPr>
@@ -1373,24 +1364,57 @@
         <w:rPr>
           <w:rFonts w:cs="Arial"/>
           <w:szCs w:val="20"/>
+          <w:lang w:val="es-ES_tradnl"/>
         </w:rPr>
-        <w:t xml:space="preserve">RF03. </w:t>
+        <w:t xml:space="preserve">RF02. </w:t>
+      </w:r>
+      <w:r>
+        <w:rPr>
+          <w:rFonts w:cs="Arial"/>
+          <w:szCs w:val="20"/>
+          <w:lang w:val="es-ES_tradnl"/>
+        </w:rPr>
+        <w:t>Gestionar usuario.</w:t>
+      </w:r>
+    </w:p>
+    <w:p>
+      <w:pPr>
+        <w:rPr>
+          <w:rFonts w:cs="Arial"/>
+          <w:szCs w:val="20"/>
+          <w:lang w:val="es-ES_tradnl"/>
+        </w:rPr>
+      </w:pPr>
+      <w:r>
+        <w:rPr>
+          <w:rFonts w:cs="Arial"/>
+          <w:szCs w:val="20"/>
+          <w:lang w:val="es-ES_tradnl"/>
+        </w:rPr>
+        <w:t>RF03</w:t>
       </w:r>
       <w:r>
         <w:rPr>
           <w:rFonts w:cs="Arial"/>
           <w:szCs w:val="20"/>
         </w:rPr>
-        <w:t xml:space="preserve"> </w:t>
+        <w:t xml:space="preserve">. </w:t>
       </w:r>
       <w:r>
         <w:rPr>
-          <w:rFonts w:ascii="Arial" w:hAnsi="Arial" w:cs="Arial"/>
-          <w:sz w:val="20"/>
+          <w:rFonts w:cs="Arial"/>
           <w:szCs w:val="20"/>
           <w:lang w:val="es-ES_tradnl"/>
         </w:rPr>
-        <w:t>Consultar Información.</w:t>
+        <w:t>Inicio</w:t>
+      </w:r>
+      <w:r>
+        <w:rPr>
+          <w:rFonts w:cs="Arial"/>
+          <w:szCs w:val="20"/>
+          <w:lang w:val="es-ES_tradnl"/>
+        </w:rPr>
+        <w:t xml:space="preserve"> al sistema.</w:t>
       </w:r>
     </w:p>
     <w:p>
@@ -1421,25 +1445,7 @@
           <w:szCs w:val="20"/>
           <w:lang w:val="es-ES_tradnl"/>
         </w:rPr>
-        <w:t>Gestión de un Aula. (</w:t>
-      </w:r>
-      <w:r>
-        <w:rPr>
-          <w:rFonts w:cs="Arial"/>
-          <w:b/>
-          <w:szCs w:val="20"/>
-          <w:u w:val="single"/>
-          <w:lang w:val="es-ES_tradnl"/>
-        </w:rPr>
-        <w:t>Crear Aula</w:t>
-      </w:r>
-      <w:r>
-        <w:rPr>
-          <w:rFonts w:cs="Arial"/>
-          <w:szCs w:val="20"/>
-          <w:lang w:val="es-ES_tradnl"/>
-        </w:rPr>
-        <w:t>)</w:t>
+        <w:t>Recuperar clave.</w:t>
       </w:r>
     </w:p>
     <w:p>
@@ -1469,32 +1475,15 @@
           <w:szCs w:val="20"/>
           <w:lang w:val="es-ES_tradnl"/>
         </w:rPr>
-        <w:t>Gestión de un Aula. (</w:t>
+        <w:t>Gestión de un Aula.</w:t>
       </w:r>
-      <w:r>
-        <w:rPr>
-          <w:rFonts w:cs="Arial"/>
-          <w:b/>
-          <w:szCs w:val="20"/>
-          <w:u w:val="single"/>
-          <w:lang w:val="es-ES_tradnl"/>
-        </w:rPr>
-        <w:t>Registrar Inventario</w:t>
-      </w:r>
-      <w:r>
+    </w:p>
+    <w:p>
+      <w:pPr>
         <w:rPr>
           <w:rFonts w:cs="Arial"/>
           <w:szCs w:val="20"/>
           <w:lang w:val="es-ES_tradnl"/>
-        </w:rPr>
-        <w:t>)</w:t>
-      </w:r>
-    </w:p>
-    <w:p>
-      <w:pPr>
-        <w:rPr>
-          <w:rFonts w:cs="Arial"/>
-          <w:szCs w:val="20"/>
         </w:rPr>
       </w:pPr>
       <w:r>
@@ -1508,9 +1497,8 @@
         <w:rPr>
           <w:rFonts w:cs="Arial"/>
           <w:szCs w:val="20"/>
-          <w:lang w:val="es-ES_tradnl"/>
         </w:rPr>
-        <w:t xml:space="preserve"> </w:t>
+        <w:t xml:space="preserve"> Gestión de Mobiliario.</w:t>
       </w:r>
       <w:r>
         <w:rPr>
@@ -1518,7 +1506,7 @@
           <w:szCs w:val="20"/>
           <w:lang w:val="es-ES_tradnl"/>
         </w:rPr>
-        <w:t>Registrar Inventario.</w:t>
+        <w:t xml:space="preserve"> </w:t>
       </w:r>
     </w:p>
     <w:p>
@@ -1533,8 +1521,55 @@
         <w:rPr>
           <w:rFonts w:cs="Arial"/>
           <w:szCs w:val="20"/>
+          <w:lang w:val="es-ES_tradnl"/>
         </w:rPr>
-        <w:t>RF07.</w:t>
+        <w:t>RF07. Gestionar préstamo.</w:t>
+      </w:r>
+    </w:p>
+    <w:p>
+      <w:pPr>
+        <w:rPr>
+          <w:rFonts w:cs="Arial"/>
+          <w:szCs w:val="20"/>
+        </w:rPr>
+      </w:pPr>
+      <w:r>
+        <w:rPr>
+          <w:rFonts w:cs="Arial"/>
+          <w:szCs w:val="20"/>
+          <w:lang w:val="es-ES_tradnl"/>
+        </w:rPr>
+        <w:t xml:space="preserve">RF08. Tipo de estado. </w:t>
+      </w:r>
+    </w:p>
+    <w:p>
+      <w:pPr>
+        <w:rPr>
+          <w:rFonts w:cs="Arial"/>
+          <w:szCs w:val="20"/>
+          <w:lang w:val="es-ES_tradnl"/>
+        </w:rPr>
+      </w:pPr>
+      <w:r>
+        <w:rPr>
+          <w:rFonts w:cs="Arial"/>
+          <w:szCs w:val="20"/>
+        </w:rPr>
+        <w:t>RF0</w:t>
+      </w:r>
+      <w:r>
+        <w:rPr>
+          <w:rFonts w:cs="Arial"/>
+          <w:szCs w:val="20"/>
+        </w:rPr>
+        <w:t>9</w:t>
+      </w:r>
+      <w:r>
+        <w:rPr>
+          <w:rFonts w:cs="Arial"/>
+          <w:szCs w:val="20"/>
+        </w:rPr>
+        <w:t>.</w:t>
       </w:r>
       <w:r>
         <w:rPr>
@@ -1605,24 +1640,15 @@
           <w:szCs w:val="20"/>
           <w:lang w:val="es-ES_tradnl"/>
         </w:rPr>
-        <w:t>RFN01. Uso del Sistema.</w:t>
+        <w:t xml:space="preserve">RFN01. </w:t>
       </w:r>
-    </w:p>
-    <w:p>
-      <w:pPr>
-        <w:rPr>
-          <w:rFonts w:cs="Arial"/>
-          <w:szCs w:val="20"/>
-          <w:lang w:val="es-ES_tradnl"/>
-        </w:rPr>
-      </w:pPr>
       <w:r>
         <w:rPr>
           <w:rFonts w:cs="Arial"/>
           <w:szCs w:val="20"/>
           <w:lang w:val="es-ES_tradnl"/>
         </w:rPr>
-        <w:t>RFN02. Ayuda en el uso del Sistema.</w:t>
+        <w:t>Interfaz gráfica.</w:t>
       </w:r>
     </w:p>
     <w:p>
@@ -1639,24 +1665,15 @@
           <w:szCs w:val="20"/>
           <w:lang w:val="es-ES_tradnl"/>
         </w:rPr>
-        <w:t>RFN03. Interfaz del Sistema OIS.</w:t>
+        <w:t xml:space="preserve">RFN02. </w:t>
       </w:r>
-    </w:p>
-    <w:p>
-      <w:pPr>
-        <w:rPr>
-          <w:rFonts w:cs="Arial"/>
-          <w:szCs w:val="20"/>
-          <w:lang w:val="es-ES_tradnl"/>
-        </w:rPr>
-      </w:pPr>
       <w:r>
         <w:rPr>
           <w:rFonts w:cs="Arial"/>
           <w:szCs w:val="20"/>
           <w:lang w:val="es-ES_tradnl"/>
         </w:rPr>
-        <w:t>RFN04. Diseño del interfaz orientado a la web.</w:t>
+        <w:t>Accesibilidad del usuario.</w:t>
       </w:r>
     </w:p>
     <w:p>
@@ -1673,24 +1690,40 @@
           <w:szCs w:val="20"/>
           <w:lang w:val="es-ES_tradnl"/>
         </w:rPr>
-        <w:t>RFN05. Nivel del Usuario.</w:t>
+        <w:t xml:space="preserve">RFN03. </w:t>
       </w:r>
-    </w:p>
-    <w:p>
-      <w:pPr>
-        <w:rPr>
-          <w:rFonts w:cs="Arial"/>
-          <w:szCs w:val="20"/>
-          <w:lang w:val="es-ES_tradnl"/>
-        </w:rPr>
-      </w:pPr>
       <w:r>
         <w:rPr>
           <w:rFonts w:cs="Arial"/>
           <w:szCs w:val="20"/>
           <w:lang w:val="es-ES_tradnl"/>
         </w:rPr>
-        <w:t>RFN06. Portabilidad.</w:t>
+        <w:t>Fallas de comunicación entre el usuario y el sistema.</w:t>
+      </w:r>
+    </w:p>
+    <w:p>
+      <w:pPr>
+        <w:rPr>
+          <w:rFonts w:cs="Arial"/>
+          <w:szCs w:val="20"/>
+          <w:lang w:val="es-ES_tradnl"/>
+        </w:rPr>
+      </w:pPr>
+      <w:r>
+        <w:rPr>
+          <w:rFonts w:cs="Arial"/>
+          <w:szCs w:val="20"/>
+          <w:lang w:val="es-ES_tradnl"/>
+        </w:rPr>
+        <w:t xml:space="preserve">RFN04. </w:t>
+      </w:r>
+      <w:r>
+        <w:rPr>
+          <w:rFonts w:cs="Arial"/>
+          <w:szCs w:val="20"/>
+          <w:lang w:val="es-ES_tradnl"/>
+        </w:rPr>
+        <w:t>Portabilidad.</w:t>
       </w:r>
     </w:p>
     <w:p>
@@ -1769,8 +1802,8 @@
           <w:lang w:val="es-ES_tradnl"/>
         </w:rPr>
       </w:pPr>
-      <w:bookmarkStart w:id="0" w:name="_Toc33238236"/>
-      <w:bookmarkStart w:id="1" w:name="_Toc324333345"/>
+      <w:bookmarkStart w:id="1" w:name="_Toc33238236"/>
+      <w:bookmarkStart w:id="2" w:name="_Toc324333345"/>
       <w:r>
         <w:rPr>
           <w:lang w:val="es-ES_tradnl"/>
@@ -1778,8 +1811,8 @@
         <w:lastRenderedPageBreak/>
         <w:t>Definiciones, acrónimos y abreviaturas</w:t>
       </w:r>
-      <w:bookmarkEnd w:id="0"/>
       <w:bookmarkEnd w:id="1"/>
+      <w:bookmarkEnd w:id="2"/>
     </w:p>
     <w:p>
       <w:pPr>
@@ -2336,142 +2369,6 @@
           </w:p>
         </w:tc>
       </w:tr>
-      <w:tr>
-        <w:trPr>
-          <w:jc w:val="center"/>
-        </w:trPr>
-        <w:tc>
-          <w:tcPr>
-            <w:tcW w:w="1552" w:type="dxa"/>
-            <w:tcBorders>
-              <w:top w:val="double" w:sz="2" w:space="0" w:color="00000A"/>
-              <w:left w:val="double" w:sz="2" w:space="0" w:color="00000A"/>
-              <w:bottom w:val="double" w:sz="2" w:space="0" w:color="00000A"/>
-              <w:right w:val="double" w:sz="2" w:space="0" w:color="00000A"/>
-            </w:tcBorders>
-            <w:shd w:val="clear" w:color="auto" w:fill="auto"/>
-            <w:tcMar>
-              <w:top w:w="30" w:type="dxa"/>
-              <w:left w:w="30" w:type="dxa"/>
-              <w:bottom w:w="30" w:type="dxa"/>
-              <w:right w:w="30" w:type="dxa"/>
-            </w:tcMar>
-          </w:tcPr>
-          <w:p>
-            <w:pPr>
-              <w:pStyle w:val="Default"/>
-              <w:spacing w:after="0" w:line="240" w:lineRule="auto"/>
-              <w:jc w:val="center"/>
-              <w:rPr>
-                <w:rFonts w:ascii="Arial" w:eastAsia="Times New Roman" w:hAnsi="Arial" w:cs="Arial"/>
-                <w:b/>
-                <w:sz w:val="20"/>
-                <w:szCs w:val="20"/>
-                <w:lang w:val="es-ES_tradnl" w:eastAsia="es-VE"/>
-              </w:rPr>
-            </w:pPr>
-          </w:p>
-        </w:tc>
-        <w:tc>
-          <w:tcPr>
-            <w:tcW w:w="4892" w:type="dxa"/>
-            <w:tcBorders>
-              <w:top w:val="double" w:sz="2" w:space="0" w:color="00000A"/>
-              <w:left w:val="double" w:sz="2" w:space="0" w:color="00000A"/>
-              <w:bottom w:val="double" w:sz="2" w:space="0" w:color="00000A"/>
-              <w:right w:val="double" w:sz="2" w:space="0" w:color="00000A"/>
-            </w:tcBorders>
-            <w:shd w:val="clear" w:color="auto" w:fill="auto"/>
-            <w:tcMar>
-              <w:top w:w="30" w:type="dxa"/>
-              <w:left w:w="30" w:type="dxa"/>
-              <w:bottom w:w="30" w:type="dxa"/>
-              <w:right w:w="30" w:type="dxa"/>
-            </w:tcMar>
-          </w:tcPr>
-          <w:p>
-            <w:pPr>
-              <w:pStyle w:val="Default"/>
-              <w:spacing w:after="0" w:line="240" w:lineRule="auto"/>
-              <w:jc w:val="both"/>
-              <w:rPr>
-                <w:rFonts w:ascii="Arial" w:eastAsia="Times New Roman" w:hAnsi="Arial" w:cs="Arial"/>
-                <w:sz w:val="20"/>
-                <w:szCs w:val="20"/>
-                <w:lang w:val="es-ES_tradnl" w:eastAsia="es-VE"/>
-              </w:rPr>
-            </w:pPr>
-          </w:p>
-        </w:tc>
-      </w:tr>
-      <w:tr>
-        <w:trPr>
-          <w:jc w:val="center"/>
-        </w:trPr>
-        <w:tc>
-          <w:tcPr>
-            <w:tcW w:w="1552" w:type="dxa"/>
-            <w:tcBorders>
-              <w:top w:val="double" w:sz="2" w:space="0" w:color="00000A"/>
-              <w:left w:val="double" w:sz="2" w:space="0" w:color="00000A"/>
-              <w:bottom w:val="double" w:sz="2" w:space="0" w:color="00000A"/>
-              <w:right w:val="double" w:sz="2" w:space="0" w:color="00000A"/>
-            </w:tcBorders>
-            <w:shd w:val="clear" w:color="auto" w:fill="auto"/>
-            <w:tcMar>
-              <w:top w:w="30" w:type="dxa"/>
-              <w:left w:w="30" w:type="dxa"/>
-              <w:bottom w:w="30" w:type="dxa"/>
-              <w:right w:w="30" w:type="dxa"/>
-            </w:tcMar>
-          </w:tcPr>
-          <w:p>
-            <w:pPr>
-              <w:pStyle w:val="Default"/>
-              <w:spacing w:after="0" w:line="240" w:lineRule="auto"/>
-              <w:jc w:val="center"/>
-              <w:rPr>
-                <w:rFonts w:ascii="Arial" w:eastAsia="Times New Roman" w:hAnsi="Arial" w:cs="Arial"/>
-                <w:b/>
-                <w:sz w:val="20"/>
-                <w:szCs w:val="20"/>
-                <w:lang w:val="es-ES_tradnl" w:eastAsia="es-VE"/>
-              </w:rPr>
-            </w:pPr>
-          </w:p>
-        </w:tc>
-        <w:tc>
-          <w:tcPr>
-            <w:tcW w:w="4892" w:type="dxa"/>
-            <w:tcBorders>
-              <w:top w:val="double" w:sz="2" w:space="0" w:color="00000A"/>
-              <w:left w:val="double" w:sz="2" w:space="0" w:color="00000A"/>
-              <w:bottom w:val="double" w:sz="2" w:space="0" w:color="00000A"/>
-              <w:right w:val="double" w:sz="2" w:space="0" w:color="00000A"/>
-            </w:tcBorders>
-            <w:shd w:val="clear" w:color="auto" w:fill="auto"/>
-            <w:tcMar>
-              <w:top w:w="30" w:type="dxa"/>
-              <w:left w:w="30" w:type="dxa"/>
-              <w:bottom w:w="30" w:type="dxa"/>
-              <w:right w:w="30" w:type="dxa"/>
-            </w:tcMar>
-          </w:tcPr>
-          <w:p>
-            <w:pPr>
-              <w:pStyle w:val="Default"/>
-              <w:spacing w:after="0" w:line="240" w:lineRule="auto"/>
-              <w:jc w:val="both"/>
-              <w:rPr>
-                <w:rFonts w:ascii="Arial" w:eastAsia="Times New Roman" w:hAnsi="Arial" w:cs="Arial"/>
-                <w:sz w:val="20"/>
-                <w:szCs w:val="20"/>
-                <w:lang w:val="es-ES_tradnl" w:eastAsia="es-VE"/>
-              </w:rPr>
-            </w:pPr>
-          </w:p>
-        </w:tc>
-      </w:tr>
     </w:tbl>
     <w:p>
       <w:pPr>
@@ -2500,8 +2397,8 @@
           <w:lang w:val="es-ES_tradnl"/>
         </w:rPr>
       </w:pPr>
-      <w:bookmarkStart w:id="2" w:name="_Toc33238237"/>
-      <w:bookmarkStart w:id="3" w:name="_Toc324333346"/>
+      <w:bookmarkStart w:id="3" w:name="_Toc33238237"/>
+      <w:bookmarkStart w:id="4" w:name="_Toc324333346"/>
       <w:r>
         <w:rPr>
           <w:lang w:val="es-ES_tradnl"/>
@@ -2514,8 +2411,8 @@
         </w:rPr>
         <w:t>Referencias</w:t>
       </w:r>
-      <w:bookmarkEnd w:id="2"/>
       <w:bookmarkEnd w:id="3"/>
+      <w:bookmarkEnd w:id="4"/>
     </w:p>
     <w:p>
       <w:pPr>
@@ -3007,699 +2904,6 @@
         </w:rPr>
       </w:pPr>
     </w:p>
-    <w:tbl>
-      <w:tblPr>
-        <w:tblW w:w="10065" w:type="dxa"/>
-        <w:tblInd w:w="-714" w:type="dxa"/>
-        <w:tblBorders>
-          <w:top w:val="single" w:sz="4" w:space="0" w:color="C5E0B3"/>
-          <w:left w:val="single" w:sz="4" w:space="0" w:color="C5E0B3"/>
-          <w:bottom w:val="single" w:sz="4" w:space="0" w:color="C5E0B3"/>
-          <w:right w:val="single" w:sz="4" w:space="0" w:color="C5E0B3"/>
-          <w:insideH w:val="single" w:sz="4" w:space="0" w:color="C5E0B3"/>
-          <w:insideV w:val="single" w:sz="4" w:space="0" w:color="C5E0B3"/>
-        </w:tblBorders>
-        <w:tblLook w:val="04A0" w:firstRow="1" w:lastRow="0" w:firstColumn="1" w:lastColumn="0" w:noHBand="0" w:noVBand="1"/>
-      </w:tblPr>
-      <w:tblGrid>
-        <w:gridCol w:w="2127"/>
-        <w:gridCol w:w="7938"/>
-      </w:tblGrid>
-      <w:tr>
-        <w:tc>
-          <w:tcPr>
-            <w:tcW w:w="2127" w:type="dxa"/>
-            <w:tcBorders>
-              <w:bottom w:val="single" w:sz="12" w:space="0" w:color="A8D08D"/>
-            </w:tcBorders>
-            <w:shd w:val="clear" w:color="auto" w:fill="A8D08D"/>
-          </w:tcPr>
-          <w:p>
-            <w:pPr>
-              <w:pStyle w:val="Sinespaciado"/>
-              <w:rPr>
-                <w:rFonts w:ascii="Arial" w:hAnsi="Arial" w:cs="Arial"/>
-                <w:b/>
-                <w:bCs/>
-                <w:sz w:val="20"/>
-                <w:szCs w:val="20"/>
-                <w:lang w:val="es-ES_tradnl"/>
-              </w:rPr>
-            </w:pPr>
-            <w:r>
-              <w:rPr>
-                <w:rFonts w:ascii="Arial" w:hAnsi="Arial" w:cs="Arial"/>
-                <w:b/>
-                <w:bCs/>
-                <w:kern w:val="24"/>
-                <w:sz w:val="20"/>
-                <w:szCs w:val="20"/>
-                <w:lang w:val="es-ES_tradnl"/>
-              </w:rPr>
-              <w:lastRenderedPageBreak/>
-              <w:t>Identificación del requerimiento:</w:t>
-            </w:r>
-          </w:p>
-        </w:tc>
-        <w:tc>
-          <w:tcPr>
-            <w:tcW w:w="7938" w:type="dxa"/>
-            <w:tcBorders>
-              <w:bottom w:val="single" w:sz="12" w:space="0" w:color="A8D08D"/>
-            </w:tcBorders>
-            <w:shd w:val="clear" w:color="auto" w:fill="A8D08D"/>
-          </w:tcPr>
-          <w:p>
-            <w:pPr>
-              <w:pStyle w:val="Sinespaciado"/>
-              <w:rPr>
-                <w:rFonts w:ascii="Arial" w:hAnsi="Arial" w:cs="Arial"/>
-                <w:b/>
-                <w:bCs/>
-                <w:sz w:val="20"/>
-                <w:szCs w:val="20"/>
-                <w:lang w:val="es-ES_tradnl"/>
-              </w:rPr>
-            </w:pPr>
-            <w:r>
-              <w:rPr>
-                <w:rFonts w:ascii="Arial" w:hAnsi="Arial" w:cs="Arial"/>
-                <w:b/>
-                <w:bCs/>
-                <w:sz w:val="20"/>
-                <w:szCs w:val="20"/>
-                <w:lang w:val="es-ES_tradnl"/>
-              </w:rPr>
-              <w:t>RF01</w:t>
-            </w:r>
-          </w:p>
-        </w:tc>
-      </w:tr>
-      <w:tr>
-        <w:tc>
-          <w:tcPr>
-            <w:tcW w:w="2127" w:type="dxa"/>
-            <w:shd w:val="clear" w:color="auto" w:fill="auto"/>
-          </w:tcPr>
-          <w:p>
-            <w:pPr>
-              <w:pStyle w:val="Sinespaciado"/>
-              <w:rPr>
-                <w:rFonts w:ascii="Arial" w:hAnsi="Arial" w:cs="Arial"/>
-                <w:b/>
-                <w:bCs/>
-                <w:sz w:val="20"/>
-                <w:szCs w:val="20"/>
-                <w:lang w:val="es-ES_tradnl"/>
-              </w:rPr>
-            </w:pPr>
-            <w:r>
-              <w:rPr>
-                <w:rFonts w:ascii="Arial" w:hAnsi="Arial" w:cs="Arial"/>
-                <w:b/>
-                <w:bCs/>
-                <w:kern w:val="24"/>
-                <w:sz w:val="20"/>
-                <w:szCs w:val="20"/>
-                <w:lang w:val="es-ES_tradnl"/>
-              </w:rPr>
-              <w:t>Nombre del Requerimiento:</w:t>
-            </w:r>
-          </w:p>
-        </w:tc>
-        <w:tc>
-          <w:tcPr>
-            <w:tcW w:w="7938" w:type="dxa"/>
-            <w:shd w:val="clear" w:color="auto" w:fill="auto"/>
-          </w:tcPr>
-          <w:p>
-            <w:pPr>
-              <w:pStyle w:val="Sinespaciado"/>
-              <w:rPr>
-                <w:rFonts w:ascii="Arial" w:hAnsi="Arial" w:cs="Arial"/>
-                <w:sz w:val="20"/>
-                <w:szCs w:val="20"/>
-                <w:lang w:val="es-ES_tradnl"/>
-              </w:rPr>
-            </w:pPr>
-            <w:r>
-              <w:rPr>
-                <w:rFonts w:ascii="Arial" w:hAnsi="Arial" w:cs="Arial"/>
-                <w:sz w:val="20"/>
-                <w:szCs w:val="20"/>
-                <w:lang w:val="es-ES_tradnl"/>
-              </w:rPr>
-              <w:t xml:space="preserve">Registrar </w:t>
-            </w:r>
-            <w:r>
-              <w:rPr>
-                <w:rFonts w:ascii="Arial" w:hAnsi="Arial" w:cs="Arial"/>
-                <w:sz w:val="20"/>
-                <w:szCs w:val="20"/>
-                <w:lang w:val="es-ES_tradnl"/>
-              </w:rPr>
-              <w:t>usuario.</w:t>
-            </w:r>
-          </w:p>
-        </w:tc>
-      </w:tr>
-      <w:tr>
-        <w:tc>
-          <w:tcPr>
-            <w:tcW w:w="2127" w:type="dxa"/>
-            <w:shd w:val="clear" w:color="auto" w:fill="auto"/>
-          </w:tcPr>
-          <w:p>
-            <w:pPr>
-              <w:pStyle w:val="Sinespaciado"/>
-              <w:rPr>
-                <w:rFonts w:ascii="Arial" w:hAnsi="Arial" w:cs="Arial"/>
-                <w:b/>
-                <w:bCs/>
-                <w:sz w:val="20"/>
-                <w:szCs w:val="20"/>
-                <w:lang w:val="es-ES_tradnl"/>
-              </w:rPr>
-            </w:pPr>
-            <w:r>
-              <w:rPr>
-                <w:rFonts w:ascii="Arial" w:hAnsi="Arial" w:cs="Arial"/>
-                <w:b/>
-                <w:bCs/>
-                <w:kern w:val="24"/>
-                <w:sz w:val="20"/>
-                <w:szCs w:val="20"/>
-                <w:lang w:val="es-ES_tradnl"/>
-              </w:rPr>
-              <w:t>Características:</w:t>
-            </w:r>
-          </w:p>
-        </w:tc>
-        <w:tc>
-          <w:tcPr>
-            <w:tcW w:w="7938" w:type="dxa"/>
-            <w:shd w:val="clear" w:color="auto" w:fill="auto"/>
-          </w:tcPr>
-          <w:p>
-            <w:pPr>
-              <w:pStyle w:val="Sinespaciado"/>
-              <w:rPr>
-                <w:rFonts w:ascii="Arial" w:hAnsi="Arial" w:cs="Arial"/>
-                <w:sz w:val="20"/>
-                <w:szCs w:val="20"/>
-                <w:lang w:val="es-ES_tradnl"/>
-              </w:rPr>
-            </w:pPr>
-            <w:r>
-              <w:rPr>
-                <w:rFonts w:ascii="Arial" w:hAnsi="Arial" w:cs="Arial"/>
-                <w:sz w:val="20"/>
-                <w:szCs w:val="20"/>
-                <w:lang w:val="es-ES_tradnl"/>
-              </w:rPr>
-              <w:t xml:space="preserve">La contraseña y el </w:t>
-            </w:r>
-            <w:r>
-              <w:rPr>
-                <w:rFonts w:ascii="Arial" w:hAnsi="Arial" w:cs="Arial"/>
-                <w:sz w:val="20"/>
-                <w:szCs w:val="20"/>
-                <w:lang w:val="es-ES_tradnl"/>
-              </w:rPr>
-              <w:t xml:space="preserve">Nick </w:t>
-            </w:r>
-            <w:r>
-              <w:rPr>
-                <w:rFonts w:ascii="Arial" w:hAnsi="Arial" w:cs="Arial"/>
-                <w:sz w:val="20"/>
-                <w:szCs w:val="20"/>
-                <w:lang w:val="es-ES_tradnl"/>
-              </w:rPr>
-              <w:t xml:space="preserve">del </w:t>
-            </w:r>
-            <w:r>
-              <w:rPr>
-                <w:rFonts w:ascii="Arial" w:hAnsi="Arial" w:cs="Arial"/>
-                <w:sz w:val="20"/>
-                <w:szCs w:val="20"/>
-                <w:lang w:val="es-ES_tradnl"/>
-              </w:rPr>
-              <w:t xml:space="preserve">rector, </w:t>
-            </w:r>
-            <w:r>
-              <w:rPr>
-                <w:rFonts w:ascii="Arial" w:hAnsi="Arial" w:cs="Arial"/>
-                <w:sz w:val="20"/>
-                <w:szCs w:val="20"/>
-                <w:lang w:val="es-ES_tradnl"/>
-              </w:rPr>
-              <w:t>será cread</w:t>
-            </w:r>
-            <w:r>
-              <w:rPr>
-                <w:rFonts w:ascii="Arial" w:hAnsi="Arial" w:cs="Arial"/>
-                <w:sz w:val="20"/>
-                <w:szCs w:val="20"/>
-                <w:lang w:val="es-ES_tradnl"/>
-              </w:rPr>
-              <w:t>o</w:t>
-            </w:r>
-            <w:r>
-              <w:rPr>
-                <w:rFonts w:ascii="Arial" w:hAnsi="Arial" w:cs="Arial"/>
-                <w:sz w:val="20"/>
-                <w:szCs w:val="20"/>
-                <w:lang w:val="es-ES_tradnl"/>
-              </w:rPr>
-              <w:t xml:space="preserve"> por los desarrolladores del sistema OIS</w:t>
-            </w:r>
-            <w:r>
-              <w:rPr>
-                <w:rFonts w:ascii="Arial" w:hAnsi="Arial" w:cs="Arial"/>
-                <w:sz w:val="20"/>
-                <w:szCs w:val="20"/>
-                <w:lang w:val="es-ES_tradnl"/>
-              </w:rPr>
-              <w:t xml:space="preserve">, a través del módulo </w:t>
-            </w:r>
-            <w:r>
-              <w:rPr>
-                <w:rFonts w:ascii="Arial" w:hAnsi="Arial" w:cs="Arial"/>
-                <w:b/>
-                <w:sz w:val="20"/>
-                <w:szCs w:val="20"/>
-                <w:lang w:val="es-ES_tradnl"/>
-              </w:rPr>
-              <w:t>registrar usuario.</w:t>
-            </w:r>
-          </w:p>
-          <w:p>
-            <w:pPr>
-              <w:pStyle w:val="Sinespaciado"/>
-              <w:rPr>
-                <w:rFonts w:ascii="Arial" w:hAnsi="Arial" w:cs="Arial"/>
-                <w:sz w:val="20"/>
-                <w:szCs w:val="20"/>
-                <w:lang w:val="es-ES_tradnl"/>
-              </w:rPr>
-            </w:pPr>
-          </w:p>
-        </w:tc>
-      </w:tr>
-      <w:tr>
-        <w:tc>
-          <w:tcPr>
-            <w:tcW w:w="2127" w:type="dxa"/>
-            <w:shd w:val="clear" w:color="auto" w:fill="auto"/>
-          </w:tcPr>
-          <w:p>
-            <w:pPr>
-              <w:pStyle w:val="Sinespaciado"/>
-              <w:rPr>
-                <w:rFonts w:ascii="Arial" w:hAnsi="Arial" w:cs="Arial"/>
-                <w:b/>
-                <w:bCs/>
-                <w:sz w:val="20"/>
-                <w:szCs w:val="20"/>
-                <w:lang w:val="es-ES_tradnl"/>
-              </w:rPr>
-            </w:pPr>
-            <w:r>
-              <w:rPr>
-                <w:rFonts w:ascii="Arial" w:hAnsi="Arial" w:cs="Arial"/>
-                <w:b/>
-                <w:bCs/>
-                <w:kern w:val="24"/>
-                <w:sz w:val="20"/>
-                <w:szCs w:val="20"/>
-                <w:lang w:val="es-ES_tradnl"/>
-              </w:rPr>
-              <w:t>Descripción del requerimiento:</w:t>
-            </w:r>
-          </w:p>
-        </w:tc>
-        <w:tc>
-          <w:tcPr>
-            <w:tcW w:w="7938" w:type="dxa"/>
-            <w:shd w:val="clear" w:color="auto" w:fill="auto"/>
-          </w:tcPr>
-          <w:p>
-            <w:pPr>
-              <w:pStyle w:val="Sinespaciado"/>
-              <w:rPr>
-                <w:rFonts w:ascii="Arial" w:hAnsi="Arial" w:cs="Arial"/>
-                <w:sz w:val="20"/>
-                <w:szCs w:val="20"/>
-                <w:lang w:val="es-ES_tradnl"/>
-              </w:rPr>
-            </w:pPr>
-            <w:r>
-              <w:rPr>
-                <w:rFonts w:ascii="Arial" w:hAnsi="Arial" w:cs="Arial"/>
-                <w:sz w:val="20"/>
-                <w:szCs w:val="20"/>
-                <w:lang w:val="es-ES_tradnl"/>
-              </w:rPr>
-              <w:t>El equipo desarrol</w:t>
-            </w:r>
-            <w:r>
-              <w:rPr>
-                <w:rFonts w:ascii="Arial" w:hAnsi="Arial" w:cs="Arial"/>
-                <w:sz w:val="20"/>
-                <w:szCs w:val="20"/>
-                <w:lang w:val="es-ES_tradnl"/>
-              </w:rPr>
-              <w:t xml:space="preserve">lador </w:t>
-            </w:r>
-            <w:r>
-              <w:rPr>
-                <w:rFonts w:ascii="Arial" w:hAnsi="Arial" w:cs="Arial"/>
-                <w:sz w:val="20"/>
-                <w:szCs w:val="20"/>
-                <w:lang w:val="es-ES_tradnl"/>
-              </w:rPr>
-              <w:t xml:space="preserve">del sistema OIS, </w:t>
-            </w:r>
-            <w:r>
-              <w:rPr>
-                <w:rFonts w:ascii="Arial" w:hAnsi="Arial" w:cs="Arial"/>
-                <w:sz w:val="20"/>
-                <w:szCs w:val="20"/>
-                <w:lang w:val="es-ES_tradnl"/>
-              </w:rPr>
-              <w:t>proporcionara un</w:t>
-            </w:r>
-            <w:r>
-              <w:rPr>
-                <w:rFonts w:ascii="Arial" w:hAnsi="Arial" w:cs="Arial"/>
-                <w:sz w:val="20"/>
-                <w:szCs w:val="20"/>
-                <w:lang w:val="es-ES_tradnl"/>
-              </w:rPr>
-              <w:t xml:space="preserve"> </w:t>
-            </w:r>
-            <w:r>
-              <w:rPr>
-                <w:rFonts w:ascii="Arial" w:hAnsi="Arial" w:cs="Arial"/>
-                <w:sz w:val="20"/>
-                <w:szCs w:val="20"/>
-                <w:lang w:val="es-ES_tradnl"/>
-              </w:rPr>
-              <w:t>Nick</w:t>
-            </w:r>
-            <w:r>
-              <w:rPr>
-                <w:rFonts w:ascii="Arial" w:hAnsi="Arial" w:cs="Arial"/>
-                <w:sz w:val="20"/>
-                <w:szCs w:val="20"/>
-                <w:lang w:val="es-ES_tradnl"/>
-              </w:rPr>
-              <w:t xml:space="preserve"> y </w:t>
-            </w:r>
-            <w:r>
-              <w:rPr>
-                <w:rFonts w:ascii="Arial" w:hAnsi="Arial" w:cs="Arial"/>
-                <w:sz w:val="20"/>
-                <w:szCs w:val="20"/>
-                <w:lang w:val="es-ES_tradnl"/>
-              </w:rPr>
-              <w:t xml:space="preserve">una </w:t>
-            </w:r>
-            <w:r>
-              <w:rPr>
-                <w:rFonts w:ascii="Arial" w:hAnsi="Arial" w:cs="Arial"/>
-                <w:sz w:val="20"/>
-                <w:szCs w:val="20"/>
-                <w:lang w:val="es-ES_tradnl"/>
-              </w:rPr>
-              <w:t>clave, para</w:t>
-            </w:r>
-            <w:r>
-              <w:rPr>
-                <w:rFonts w:ascii="Arial" w:hAnsi="Arial" w:cs="Arial"/>
-                <w:sz w:val="20"/>
-                <w:szCs w:val="20"/>
-                <w:lang w:val="es-ES_tradnl"/>
-              </w:rPr>
-              <w:t xml:space="preserve"> </w:t>
-            </w:r>
-            <w:r>
-              <w:rPr>
-                <w:rFonts w:ascii="Arial" w:hAnsi="Arial" w:cs="Arial"/>
-                <w:sz w:val="20"/>
-                <w:szCs w:val="20"/>
-                <w:lang w:val="es-ES_tradnl"/>
-              </w:rPr>
-              <w:t xml:space="preserve">que </w:t>
-            </w:r>
-            <w:r>
-              <w:rPr>
-                <w:rFonts w:ascii="Arial" w:hAnsi="Arial" w:cs="Arial"/>
-                <w:sz w:val="20"/>
-                <w:szCs w:val="20"/>
-                <w:lang w:val="es-ES_tradnl"/>
-              </w:rPr>
-              <w:t xml:space="preserve">el rector de la institución educativa, pueda registrar a otros </w:t>
-            </w:r>
-            <w:r>
-              <w:rPr>
-                <w:rFonts w:ascii="Arial" w:hAnsi="Arial" w:cs="Arial"/>
-                <w:sz w:val="20"/>
-                <w:szCs w:val="20"/>
-                <w:lang w:val="es-ES_tradnl"/>
-              </w:rPr>
-              <w:t xml:space="preserve">usuarios </w:t>
-            </w:r>
-            <w:r>
-              <w:rPr>
-                <w:rFonts w:ascii="Arial" w:hAnsi="Arial" w:cs="Arial"/>
-                <w:sz w:val="20"/>
-                <w:szCs w:val="20"/>
-                <w:lang w:val="es-ES_tradnl"/>
-              </w:rPr>
-              <w:t>con roles específicos.</w:t>
-            </w:r>
-          </w:p>
-        </w:tc>
-      </w:tr>
-      <w:tr>
-        <w:tc>
-          <w:tcPr>
-            <w:tcW w:w="2127" w:type="dxa"/>
-            <w:shd w:val="clear" w:color="auto" w:fill="auto"/>
-          </w:tcPr>
-          <w:p>
-            <w:pPr>
-              <w:pStyle w:val="Sinespaciado"/>
-              <w:rPr>
-                <w:rFonts w:ascii="Arial" w:hAnsi="Arial" w:cs="Arial"/>
-                <w:b/>
-                <w:bCs/>
-                <w:sz w:val="20"/>
-                <w:szCs w:val="20"/>
-                <w:lang w:val="es-ES_tradnl"/>
-              </w:rPr>
-            </w:pPr>
-            <w:r>
-              <w:rPr>
-                <w:rFonts w:ascii="Arial" w:hAnsi="Arial" w:cs="Arial"/>
-                <w:b/>
-                <w:bCs/>
-                <w:kern w:val="24"/>
-                <w:sz w:val="20"/>
-                <w:szCs w:val="20"/>
-                <w:lang w:val="es-ES_tradnl"/>
-              </w:rPr>
-              <w:t>Requerimiento NO funcional:</w:t>
-            </w:r>
-          </w:p>
-        </w:tc>
-        <w:tc>
-          <w:tcPr>
-            <w:tcW w:w="7938" w:type="dxa"/>
-            <w:shd w:val="clear" w:color="auto" w:fill="auto"/>
-          </w:tcPr>
-          <w:p>
-            <w:pPr>
-              <w:pStyle w:val="Prrafodelista"/>
-              <w:numPr>
-                <w:ilvl w:val="0"/>
-                <w:numId w:val="14"/>
-              </w:numPr>
-              <w:spacing w:after="0" w:line="240" w:lineRule="auto"/>
-              <w:rPr>
-                <w:rFonts w:ascii="Arial" w:hAnsi="Arial" w:cs="Arial"/>
-                <w:sz w:val="20"/>
-                <w:szCs w:val="20"/>
-                <w:lang w:val="es-ES_tradnl"/>
-              </w:rPr>
-            </w:pPr>
-            <w:r>
-              <w:rPr>
-                <w:rFonts w:ascii="Arial" w:hAnsi="Arial" w:cs="Arial"/>
-                <w:b/>
-                <w:bCs/>
-                <w:sz w:val="20"/>
-                <w:szCs w:val="20"/>
-                <w:lang w:val="es-ES_tradnl"/>
-              </w:rPr>
-              <w:t>RNF01</w:t>
-            </w:r>
-          </w:p>
-          <w:p>
-            <w:pPr>
-              <w:pStyle w:val="Prrafodelista"/>
-              <w:numPr>
-                <w:ilvl w:val="0"/>
-                <w:numId w:val="14"/>
-              </w:numPr>
-              <w:spacing w:after="0" w:line="240" w:lineRule="auto"/>
-              <w:rPr>
-                <w:rFonts w:ascii="Arial" w:hAnsi="Arial" w:cs="Arial"/>
-                <w:sz w:val="20"/>
-                <w:szCs w:val="20"/>
-                <w:lang w:val="es-ES_tradnl"/>
-              </w:rPr>
-            </w:pPr>
-            <w:r>
-              <w:rPr>
-                <w:rFonts w:ascii="Arial" w:hAnsi="Arial" w:cs="Arial"/>
-                <w:b/>
-                <w:bCs/>
-                <w:sz w:val="20"/>
-                <w:szCs w:val="20"/>
-                <w:lang w:val="es-ES_tradnl"/>
-              </w:rPr>
-              <w:t>RNF02</w:t>
-            </w:r>
-          </w:p>
-          <w:p>
-            <w:pPr>
-              <w:pStyle w:val="Prrafodelista"/>
-              <w:numPr>
-                <w:ilvl w:val="0"/>
-                <w:numId w:val="14"/>
-              </w:numPr>
-              <w:spacing w:after="0" w:line="240" w:lineRule="auto"/>
-              <w:rPr>
-                <w:rFonts w:ascii="Arial" w:hAnsi="Arial" w:cs="Arial"/>
-                <w:sz w:val="20"/>
-                <w:szCs w:val="20"/>
-                <w:lang w:val="es-ES_tradnl"/>
-              </w:rPr>
-            </w:pPr>
-            <w:r>
-              <w:rPr>
-                <w:rFonts w:ascii="Arial" w:hAnsi="Arial" w:cs="Arial"/>
-                <w:b/>
-                <w:bCs/>
-                <w:sz w:val="20"/>
-                <w:szCs w:val="20"/>
-                <w:lang w:val="es-ES_tradnl"/>
-              </w:rPr>
-              <w:t>RNF03</w:t>
-            </w:r>
-          </w:p>
-          <w:p>
-            <w:pPr>
-              <w:pStyle w:val="Prrafodelista"/>
-              <w:numPr>
-                <w:ilvl w:val="0"/>
-                <w:numId w:val="14"/>
-              </w:numPr>
-              <w:spacing w:after="0" w:line="240" w:lineRule="auto"/>
-              <w:rPr>
-                <w:rFonts w:ascii="Arial" w:hAnsi="Arial" w:cs="Arial"/>
-                <w:sz w:val="20"/>
-                <w:szCs w:val="20"/>
-                <w:lang w:val="es-ES_tradnl"/>
-              </w:rPr>
-            </w:pPr>
-            <w:r>
-              <w:rPr>
-                <w:rFonts w:ascii="Arial" w:hAnsi="Arial" w:cs="Arial"/>
-                <w:b/>
-                <w:bCs/>
-                <w:sz w:val="20"/>
-                <w:szCs w:val="20"/>
-                <w:lang w:val="es-ES_tradnl"/>
-              </w:rPr>
-              <w:t>RNF04</w:t>
-            </w:r>
-          </w:p>
-        </w:tc>
-      </w:tr>
-      <w:tr>
-        <w:tc>
-          <w:tcPr>
-            <w:tcW w:w="10065" w:type="dxa"/>
-            <w:gridSpan w:val="2"/>
-            <w:shd w:val="clear" w:color="auto" w:fill="auto"/>
-          </w:tcPr>
-          <w:p>
-            <w:pPr>
-              <w:pStyle w:val="Sinespaciado"/>
-              <w:rPr>
-                <w:rFonts w:ascii="Arial" w:hAnsi="Arial" w:cs="Arial"/>
-                <w:b/>
-                <w:bCs/>
-                <w:sz w:val="20"/>
-                <w:szCs w:val="20"/>
-                <w:lang w:val="es-ES_tradnl"/>
-              </w:rPr>
-            </w:pPr>
-            <w:r>
-              <w:rPr>
-                <w:rFonts w:ascii="Arial" w:hAnsi="Arial" w:cs="Arial"/>
-                <w:b/>
-                <w:bCs/>
-                <w:sz w:val="20"/>
-                <w:szCs w:val="20"/>
-                <w:lang w:val="es-ES_tradnl"/>
-              </w:rPr>
-              <w:t>Prioridad del requerimiento:</w:t>
-            </w:r>
-          </w:p>
-          <w:p>
-            <w:pPr>
-              <w:rPr>
-                <w:rFonts w:cs="Arial"/>
-                <w:bCs/>
-                <w:szCs w:val="20"/>
-                <w:lang w:val="es-ES_tradnl"/>
-              </w:rPr>
-            </w:pPr>
-            <w:r>
-              <w:rPr>
-                <w:rFonts w:cs="Arial"/>
-                <w:b/>
-                <w:bCs/>
-                <w:szCs w:val="20"/>
-                <w:lang w:val="es-ES_tradnl"/>
-              </w:rPr>
-              <w:t xml:space="preserve">                                              </w:t>
-            </w:r>
-            <w:r>
-              <w:rPr>
-                <w:rFonts w:cs="Arial"/>
-                <w:bCs/>
-                <w:szCs w:val="20"/>
-                <w:lang w:val="es-ES_tradnl"/>
-              </w:rPr>
-              <w:t>ALTA</w:t>
-            </w:r>
-          </w:p>
-        </w:tc>
-      </w:tr>
-    </w:tbl>
-    <w:p>
-      <w:pPr>
-        <w:rPr>
-          <w:rFonts w:cs="Arial"/>
-          <w:szCs w:val="20"/>
-        </w:rPr>
-      </w:pPr>
-    </w:p>
     <w:p>
       <w:pPr>
         <w:rPr>
@@ -3765,6 +2969,7 @@
                 <w:szCs w:val="20"/>
                 <w:lang w:val="es-ES_tradnl"/>
               </w:rPr>
+              <w:lastRenderedPageBreak/>
               <w:t>Identificación del requerimiento:</w:t>
             </w:r>
           </w:p>
@@ -3798,18 +3003,7 @@
                 <w:szCs w:val="20"/>
                 <w:lang w:val="es-ES_tradnl"/>
               </w:rPr>
-              <w:t>RF0</w:t>
-            </w:r>
-            <w:r>
-              <w:rPr>
-                <w:rFonts w:ascii="Arial" w:hAnsi="Arial" w:cs="Arial"/>
-                <w:b/>
-                <w:bCs/>
-                <w:sz w:val="20"/>
-                <w:szCs w:val="20"/>
-                <w:lang w:val="es-ES_tradnl"/>
-              </w:rPr>
-              <w:t>2</w:t>
+              <w:t>RF01</w:t>
             </w:r>
           </w:p>
         </w:tc>
@@ -3868,7 +3062,16 @@
                 <w:szCs w:val="20"/>
                 <w:lang w:val="es-ES_tradnl"/>
               </w:rPr>
-              <w:t>Gestionar usuario.</w:t>
+              <w:t xml:space="preserve">Registrar </w:t>
+            </w:r>
+            <w:r>
+              <w:rPr>
+                <w:rFonts w:ascii="Arial" w:hAnsi="Arial" w:cs="Arial"/>
+                <w:sz w:val="20"/>
+                <w:szCs w:val="20"/>
+                <w:lang w:val="es-ES_tradnl"/>
+              </w:rPr>
+              <w:t>usuario.</w:t>
             </w:r>
           </w:p>
         </w:tc>
@@ -3927,43 +3130,70 @@
                 <w:szCs w:val="20"/>
                 <w:lang w:val="es-ES_tradnl"/>
               </w:rPr>
-              <w:t xml:space="preserve">El rector </w:t>
-            </w:r>
-            <w:r>
-              <w:rPr>
-                <w:rFonts w:ascii="Arial" w:hAnsi="Arial" w:cs="Arial"/>
-                <w:sz w:val="20"/>
-                <w:szCs w:val="20"/>
-                <w:lang w:val="es-ES_tradnl"/>
-              </w:rPr>
-              <w:t xml:space="preserve">registrara y </w:t>
-            </w:r>
-            <w:r>
-              <w:rPr>
-                <w:rFonts w:ascii="Arial" w:hAnsi="Arial" w:cs="Arial"/>
-                <w:sz w:val="20"/>
-                <w:szCs w:val="20"/>
-                <w:lang w:val="es-ES_tradnl"/>
-              </w:rPr>
-              <w:t xml:space="preserve">gestionara a los usuarios </w:t>
-            </w:r>
-            <w:r>
-              <w:rPr>
-                <w:rFonts w:ascii="Arial" w:hAnsi="Arial" w:cs="Arial"/>
-                <w:sz w:val="20"/>
-                <w:szCs w:val="20"/>
-                <w:lang w:val="es-ES_tradnl"/>
-              </w:rPr>
-              <w:t>que accedan al</w:t>
-            </w:r>
-            <w:r>
-              <w:rPr>
-                <w:rFonts w:ascii="Arial" w:hAnsi="Arial" w:cs="Arial"/>
-                <w:sz w:val="20"/>
-                <w:szCs w:val="20"/>
-                <w:lang w:val="es-ES_tradnl"/>
-              </w:rPr>
-              <w:t xml:space="preserve"> sistema, desdé el módulo </w:t>
+              <w:t xml:space="preserve">La contraseña y el </w:t>
+            </w:r>
+            <w:r>
+              <w:rPr>
+                <w:rFonts w:ascii="Arial" w:hAnsi="Arial" w:cs="Arial"/>
+                <w:sz w:val="20"/>
+                <w:szCs w:val="20"/>
+                <w:lang w:val="es-ES_tradnl"/>
+              </w:rPr>
+              <w:t xml:space="preserve">Nick </w:t>
+            </w:r>
+            <w:r>
+              <w:rPr>
+                <w:rFonts w:ascii="Arial" w:hAnsi="Arial" w:cs="Arial"/>
+                <w:sz w:val="20"/>
+                <w:szCs w:val="20"/>
+                <w:lang w:val="es-ES_tradnl"/>
+              </w:rPr>
+              <w:t xml:space="preserve">del </w:t>
+            </w:r>
+            <w:r>
+              <w:rPr>
+                <w:rFonts w:ascii="Arial" w:hAnsi="Arial" w:cs="Arial"/>
+                <w:sz w:val="20"/>
+                <w:szCs w:val="20"/>
+                <w:lang w:val="es-ES_tradnl"/>
+              </w:rPr>
+              <w:t xml:space="preserve">rector, </w:t>
+            </w:r>
+            <w:r>
+              <w:rPr>
+                <w:rFonts w:ascii="Arial" w:hAnsi="Arial" w:cs="Arial"/>
+                <w:sz w:val="20"/>
+                <w:szCs w:val="20"/>
+                <w:lang w:val="es-ES_tradnl"/>
+              </w:rPr>
+              <w:t>será cread</w:t>
+            </w:r>
+            <w:r>
+              <w:rPr>
+                <w:rFonts w:ascii="Arial" w:hAnsi="Arial" w:cs="Arial"/>
+                <w:sz w:val="20"/>
+                <w:szCs w:val="20"/>
+                <w:lang w:val="es-ES_tradnl"/>
+              </w:rPr>
+              <w:t>o</w:t>
+            </w:r>
+            <w:r>
+              <w:rPr>
+                <w:rFonts w:ascii="Arial" w:hAnsi="Arial" w:cs="Arial"/>
+                <w:sz w:val="20"/>
+                <w:szCs w:val="20"/>
+                <w:lang w:val="es-ES_tradnl"/>
+              </w:rPr>
+              <w:t xml:space="preserve"> por los desarrolladores del sistema OIS</w:t>
+            </w:r>
+            <w:r>
+              <w:rPr>
+                <w:rFonts w:ascii="Arial" w:hAnsi="Arial" w:cs="Arial"/>
+                <w:sz w:val="20"/>
+                <w:szCs w:val="20"/>
+                <w:lang w:val="es-ES_tradnl"/>
+              </w:rPr>
+              <w:t xml:space="preserve">, a través del módulo </w:t>
             </w:r>
             <w:r>
               <w:rPr>
@@ -4043,25 +3273,34 @@
                 <w:szCs w:val="20"/>
                 <w:lang w:val="es-ES_tradnl"/>
               </w:rPr>
-              <w:t>El rector gestionara a los usuarios</w:t>
-            </w:r>
-            <w:r>
-              <w:rPr>
-                <w:rFonts w:ascii="Arial" w:hAnsi="Arial" w:cs="Arial"/>
-                <w:sz w:val="20"/>
-                <w:szCs w:val="20"/>
-                <w:lang w:val="es-ES_tradnl"/>
-              </w:rPr>
-              <w:t>, de tal modo el sistema solicitara</w:t>
-            </w:r>
-            <w:r>
-              <w:rPr>
-                <w:rFonts w:ascii="Arial" w:hAnsi="Arial" w:cs="Arial"/>
-                <w:sz w:val="20"/>
-                <w:szCs w:val="20"/>
-                <w:lang w:val="es-ES_tradnl"/>
-              </w:rPr>
-              <w:t>:</w:t>
+              <w:t>El equipo desarrol</w:t>
+            </w:r>
+            <w:r>
+              <w:rPr>
+                <w:rFonts w:ascii="Arial" w:hAnsi="Arial" w:cs="Arial"/>
+                <w:sz w:val="20"/>
+                <w:szCs w:val="20"/>
+                <w:lang w:val="es-ES_tradnl"/>
+              </w:rPr>
+              <w:t xml:space="preserve">lador </w:t>
+            </w:r>
+            <w:r>
+              <w:rPr>
+                <w:rFonts w:ascii="Arial" w:hAnsi="Arial" w:cs="Arial"/>
+                <w:sz w:val="20"/>
+                <w:szCs w:val="20"/>
+                <w:lang w:val="es-ES_tradnl"/>
+              </w:rPr>
+              <w:t xml:space="preserve">del sistema OIS, </w:t>
+            </w:r>
+            <w:r>
+              <w:rPr>
+                <w:rFonts w:ascii="Arial" w:hAnsi="Arial" w:cs="Arial"/>
+                <w:sz w:val="20"/>
+                <w:szCs w:val="20"/>
+                <w:lang w:val="es-ES_tradnl"/>
+              </w:rPr>
+              <w:t>proporcionara un</w:t>
             </w:r>
             <w:r>
               <w:rPr>
@@ -4072,128 +3311,86 @@
               </w:rPr>
               <w:t xml:space="preserve"> </w:t>
             </w:r>
-          </w:p>
-          <w:p>
-            <w:pPr>
-              <w:pStyle w:val="Sinespaciado"/>
-              <w:numPr>
-                <w:ilvl w:val="0"/>
-                <w:numId w:val="15"/>
-              </w:numPr>
-              <w:rPr>
-                <w:rFonts w:ascii="Arial" w:hAnsi="Arial" w:cs="Arial"/>
-                <w:sz w:val="20"/>
-                <w:szCs w:val="20"/>
-                <w:lang w:val="es-ES_tradnl"/>
-              </w:rPr>
-            </w:pPr>
-            <w:r>
-              <w:rPr>
-                <w:rFonts w:ascii="Arial" w:hAnsi="Arial" w:cs="Arial"/>
-                <w:sz w:val="20"/>
-                <w:szCs w:val="20"/>
-                <w:lang w:val="es-ES_tradnl"/>
-              </w:rPr>
-              <w:t>Nombre de Usuario</w:t>
-            </w:r>
-          </w:p>
-          <w:p>
-            <w:pPr>
-              <w:pStyle w:val="Sinespaciado"/>
-              <w:numPr>
-                <w:ilvl w:val="0"/>
-                <w:numId w:val="15"/>
-              </w:numPr>
-              <w:rPr>
-                <w:rFonts w:ascii="Arial" w:hAnsi="Arial" w:cs="Arial"/>
-                <w:sz w:val="20"/>
-                <w:szCs w:val="20"/>
-                <w:lang w:val="es-ES_tradnl"/>
-              </w:rPr>
-            </w:pPr>
-            <w:r>
-              <w:rPr>
-                <w:rFonts w:ascii="Arial" w:hAnsi="Arial" w:cs="Arial"/>
-                <w:sz w:val="20"/>
-                <w:szCs w:val="20"/>
-                <w:lang w:val="es-ES_tradnl"/>
-              </w:rPr>
-              <w:t>Clave del Usuario</w:t>
-            </w:r>
-          </w:p>
-          <w:p>
-            <w:pPr>
-              <w:pStyle w:val="Sinespaciado"/>
-              <w:numPr>
-                <w:ilvl w:val="0"/>
-                <w:numId w:val="15"/>
-              </w:numPr>
-              <w:rPr>
-                <w:rFonts w:ascii="Arial" w:hAnsi="Arial" w:cs="Arial"/>
-                <w:sz w:val="20"/>
-                <w:szCs w:val="20"/>
-                <w:lang w:val="es-ES_tradnl"/>
-              </w:rPr>
-            </w:pPr>
-            <w:r>
-              <w:rPr>
-                <w:rFonts w:ascii="Arial" w:hAnsi="Arial" w:cs="Arial"/>
-                <w:sz w:val="20"/>
-                <w:szCs w:val="20"/>
-                <w:lang w:val="es-ES_tradnl"/>
-              </w:rPr>
-              <w:t xml:space="preserve">Rol del usuario (Profesor, </w:t>
-            </w:r>
-            <w:r>
-              <w:rPr>
-                <w:rFonts w:ascii="Arial" w:hAnsi="Arial" w:cs="Arial"/>
-                <w:sz w:val="20"/>
-                <w:szCs w:val="20"/>
-                <w:lang w:val="es-ES_tradnl"/>
-              </w:rPr>
-              <w:t>jefe</w:t>
-            </w:r>
-            <w:r>
-              <w:rPr>
-                <w:rFonts w:ascii="Arial" w:hAnsi="Arial" w:cs="Arial"/>
-                <w:sz w:val="20"/>
-                <w:szCs w:val="20"/>
-                <w:lang w:val="es-ES_tradnl"/>
-              </w:rPr>
-              <w:t xml:space="preserve"> de inventario,</w:t>
-            </w:r>
-            <w:r>
-              <w:rPr>
-                <w:rFonts w:ascii="Arial" w:hAnsi="Arial" w:cs="Arial"/>
-                <w:sz w:val="20"/>
-                <w:szCs w:val="20"/>
-                <w:lang w:val="es-ES_tradnl"/>
-              </w:rPr>
-              <w:t xml:space="preserve"> coordinador) </w:t>
-            </w:r>
-          </w:p>
-          <w:p>
-            <w:pPr>
-              <w:pStyle w:val="Sinespaciado"/>
-              <w:numPr>
-                <w:ilvl w:val="0"/>
-                <w:numId w:val="15"/>
-              </w:numPr>
-              <w:rPr>
-                <w:rFonts w:ascii="Arial" w:hAnsi="Arial" w:cs="Arial"/>
-                <w:sz w:val="20"/>
-                <w:szCs w:val="20"/>
-                <w:lang w:val="es-ES_tradnl"/>
-              </w:rPr>
-            </w:pPr>
-            <w:r>
-              <w:rPr>
-                <w:rFonts w:ascii="Arial" w:hAnsi="Arial" w:cs="Arial"/>
-                <w:sz w:val="20"/>
-                <w:szCs w:val="20"/>
-                <w:lang w:val="es-ES_tradnl"/>
-              </w:rPr>
-              <w:t>Correo electrónico (Gmail, Outolook)</w:t>
+            <w:r>
+              <w:rPr>
+                <w:rFonts w:ascii="Arial" w:hAnsi="Arial" w:cs="Arial"/>
+                <w:sz w:val="20"/>
+                <w:szCs w:val="20"/>
+                <w:lang w:val="es-ES_tradnl"/>
+              </w:rPr>
+              <w:t>Nick</w:t>
+            </w:r>
+            <w:r>
+              <w:rPr>
+                <w:rFonts w:ascii="Arial" w:hAnsi="Arial" w:cs="Arial"/>
+                <w:sz w:val="20"/>
+                <w:szCs w:val="20"/>
+                <w:lang w:val="es-ES_tradnl"/>
+              </w:rPr>
+              <w:t xml:space="preserve"> y </w:t>
+            </w:r>
+            <w:r>
+              <w:rPr>
+                <w:rFonts w:ascii="Arial" w:hAnsi="Arial" w:cs="Arial"/>
+                <w:sz w:val="20"/>
+                <w:szCs w:val="20"/>
+                <w:lang w:val="es-ES_tradnl"/>
+              </w:rPr>
+              <w:t xml:space="preserve">una </w:t>
+            </w:r>
+            <w:r>
+              <w:rPr>
+                <w:rFonts w:ascii="Arial" w:hAnsi="Arial" w:cs="Arial"/>
+                <w:sz w:val="20"/>
+                <w:szCs w:val="20"/>
+                <w:lang w:val="es-ES_tradnl"/>
+              </w:rPr>
+              <w:t>clave, para</w:t>
+            </w:r>
+            <w:r>
+              <w:rPr>
+                <w:rFonts w:ascii="Arial" w:hAnsi="Arial" w:cs="Arial"/>
+                <w:sz w:val="20"/>
+                <w:szCs w:val="20"/>
+                <w:lang w:val="es-ES_tradnl"/>
+              </w:rPr>
+              <w:t xml:space="preserve"> </w:t>
+            </w:r>
+            <w:r>
+              <w:rPr>
+                <w:rFonts w:ascii="Arial" w:hAnsi="Arial" w:cs="Arial"/>
+                <w:sz w:val="20"/>
+                <w:szCs w:val="20"/>
+                <w:lang w:val="es-ES_tradnl"/>
+              </w:rPr>
+              <w:t xml:space="preserve">que </w:t>
+            </w:r>
+            <w:r>
+              <w:rPr>
+                <w:rFonts w:ascii="Arial" w:hAnsi="Arial" w:cs="Arial"/>
+                <w:sz w:val="20"/>
+                <w:szCs w:val="20"/>
+                <w:lang w:val="es-ES_tradnl"/>
+              </w:rPr>
+              <w:t xml:space="preserve">el rector de la institución educativa, pueda registrar a otros </w:t>
+            </w:r>
+            <w:r>
+              <w:rPr>
+                <w:rFonts w:ascii="Arial" w:hAnsi="Arial" w:cs="Arial"/>
+                <w:sz w:val="20"/>
+                <w:szCs w:val="20"/>
+                <w:lang w:val="es-ES_tradnl"/>
+              </w:rPr>
+              <w:t xml:space="preserve">usuarios </w:t>
+            </w:r>
+            <w:r>
+              <w:rPr>
+                <w:rFonts w:ascii="Arial" w:hAnsi="Arial" w:cs="Arial"/>
+                <w:sz w:val="20"/>
+                <w:szCs w:val="20"/>
+                <w:lang w:val="es-ES_tradnl"/>
+              </w:rPr>
+              <w:t>con roles específicos.</w:t>
             </w:r>
           </w:p>
         </w:tc>
@@ -4429,122 +3626,6 @@
         <w:rPr>
           <w:rFonts w:cs="Arial"/>
           <w:szCs w:val="20"/>
-        </w:rPr>
-      </w:pPr>
-    </w:p>
-    <w:p>
-      <w:pPr>
-        <w:rPr>
-          <w:rFonts w:cs="Arial"/>
-          <w:szCs w:val="20"/>
-        </w:rPr>
-      </w:pPr>
-    </w:p>
-    <w:p>
-      <w:pPr>
-        <w:rPr>
-          <w:rFonts w:cs="Arial"/>
-          <w:szCs w:val="20"/>
-        </w:rPr>
-      </w:pPr>
-    </w:p>
-    <w:p>
-      <w:pPr>
-        <w:rPr>
-          <w:rFonts w:cs="Arial"/>
-          <w:szCs w:val="20"/>
-        </w:rPr>
-      </w:pPr>
-    </w:p>
-    <w:p>
-      <w:pPr>
-        <w:rPr>
-          <w:rFonts w:cs="Arial"/>
-          <w:szCs w:val="20"/>
-        </w:rPr>
-      </w:pPr>
-    </w:p>
-    <w:p>
-      <w:pPr>
-        <w:rPr>
-          <w:rFonts w:cs="Arial"/>
-          <w:szCs w:val="20"/>
-        </w:rPr>
-      </w:pPr>
-    </w:p>
-    <w:p>
-      <w:pPr>
-        <w:rPr>
-          <w:rFonts w:cs="Arial"/>
-          <w:szCs w:val="20"/>
-        </w:rPr>
-      </w:pPr>
-    </w:p>
-    <w:p>
-      <w:pPr>
-        <w:rPr>
-          <w:rFonts w:cs="Arial"/>
-          <w:szCs w:val="20"/>
-        </w:rPr>
-      </w:pPr>
-    </w:p>
-    <w:p>
-      <w:pPr>
-        <w:rPr>
-          <w:rFonts w:cs="Arial"/>
-          <w:szCs w:val="20"/>
-        </w:rPr>
-      </w:pPr>
-    </w:p>
-    <w:p>
-      <w:pPr>
-        <w:rPr>
-          <w:rFonts w:cs="Arial"/>
-          <w:szCs w:val="20"/>
-        </w:rPr>
-      </w:pPr>
-    </w:p>
-    <w:p>
-      <w:pPr>
-        <w:rPr>
-          <w:rFonts w:cs="Arial"/>
-          <w:szCs w:val="20"/>
-        </w:rPr>
-      </w:pPr>
-    </w:p>
-    <w:p>
-      <w:pPr>
-        <w:rPr>
-          <w:rFonts w:cs="Arial"/>
-          <w:szCs w:val="20"/>
-        </w:rPr>
-      </w:pPr>
-    </w:p>
-    <w:p>
-      <w:pPr>
-        <w:rPr>
-          <w:rFonts w:cs="Arial"/>
-          <w:szCs w:val="20"/>
-        </w:rPr>
-      </w:pPr>
-    </w:p>
-    <w:p>
-      <w:pPr>
-        <w:rPr>
-          <w:rFonts w:cs="Arial"/>
-          <w:b/>
-          <w:szCs w:val="20"/>
-          <w:lang w:val="es-ES_tradnl"/>
-        </w:rPr>
-      </w:pPr>
-    </w:p>
-    <w:p>
-      <w:pPr>
-        <w:rPr>
-          <w:rFonts w:cs="Arial"/>
-          <w:b/>
-          <w:szCs w:val="20"/>
-          <w:lang w:val="es-ES_tradnl"/>
         </w:rPr>
       </w:pPr>
     </w:p>
@@ -4597,7 +3678,6 @@
                 <w:szCs w:val="20"/>
                 <w:lang w:val="es-ES_tradnl"/>
               </w:rPr>
-              <w:lastRenderedPageBreak/>
               <w:t>Identificación del requerimiento:</w:t>
             </w:r>
           </w:p>
@@ -4642,7 +3722,7 @@
                 <w:szCs w:val="20"/>
                 <w:lang w:val="es-ES_tradnl"/>
               </w:rPr>
-              <w:t>3</w:t>
+              <w:t>2</w:t>
             </w:r>
           </w:p>
         </w:tc>
@@ -4701,7 +3781,7 @@
                 <w:szCs w:val="20"/>
                 <w:lang w:val="es-ES_tradnl"/>
               </w:rPr>
-              <w:t>Ingreso al sistema.</w:t>
+              <w:t>Gestionar usuario.</w:t>
             </w:r>
           </w:p>
         </w:tc>
@@ -4760,82 +3840,65 @@
                 <w:szCs w:val="20"/>
                 <w:lang w:val="es-ES_tradnl"/>
               </w:rPr>
-              <w:t xml:space="preserve">Los usuarios </w:t>
-            </w:r>
-            <w:r>
-              <w:rPr>
-                <w:rFonts w:ascii="Arial" w:hAnsi="Arial" w:cs="Arial"/>
-                <w:sz w:val="20"/>
-                <w:szCs w:val="20"/>
-                <w:lang w:val="es-ES_tradnl"/>
-              </w:rPr>
-              <w:t>registrados</w:t>
-            </w:r>
-            <w:r>
-              <w:rPr>
-                <w:rFonts w:ascii="Arial" w:hAnsi="Arial" w:cs="Arial"/>
-                <w:sz w:val="20"/>
-                <w:szCs w:val="20"/>
-                <w:lang w:val="es-ES_tradnl"/>
-              </w:rPr>
-              <w:t>, podrán ingres</w:t>
-            </w:r>
-            <w:r>
-              <w:rPr>
-                <w:rFonts w:ascii="Arial" w:hAnsi="Arial" w:cs="Arial"/>
-                <w:sz w:val="20"/>
-                <w:szCs w:val="20"/>
-                <w:lang w:val="es-ES_tradnl"/>
-              </w:rPr>
-              <w:t>ar al sistema OIS</w:t>
-            </w:r>
-            <w:r>
-              <w:rPr>
-                <w:rFonts w:ascii="Arial" w:hAnsi="Arial" w:cs="Arial"/>
-                <w:sz w:val="20"/>
-                <w:szCs w:val="20"/>
-                <w:lang w:val="es-ES_tradnl"/>
-              </w:rPr>
-              <w:t>, mediante la página principal de inicio del sistema</w:t>
-            </w:r>
-            <w:r>
-              <w:rPr>
-                <w:rFonts w:ascii="Arial" w:hAnsi="Arial" w:cs="Arial"/>
-                <w:sz w:val="20"/>
-                <w:szCs w:val="20"/>
-                <w:lang w:val="es-ES_tradnl"/>
-              </w:rPr>
-              <w:t>.</w:t>
-            </w:r>
-          </w:p>
-          <w:p>
-            <w:pPr>
-              <w:pStyle w:val="Sinespaciado"/>
-              <w:rPr>
-                <w:rFonts w:ascii="Arial" w:hAnsi="Arial" w:cs="Arial"/>
-                <w:sz w:val="20"/>
-                <w:szCs w:val="20"/>
-                <w:lang w:val="es-ES_tradnl"/>
-              </w:rPr>
-            </w:pPr>
-            <w:r>
-              <w:rPr>
-                <w:rFonts w:ascii="Arial" w:hAnsi="Arial" w:cs="Arial"/>
-                <w:sz w:val="20"/>
-                <w:szCs w:val="20"/>
-                <w:lang w:val="es-ES_tradnl"/>
-              </w:rPr>
-              <w:t xml:space="preserve">  </w:t>
-            </w:r>
-            <w:r>
-              <w:rPr>
-                <w:rFonts w:ascii="Arial" w:hAnsi="Arial" w:cs="Arial"/>
-                <w:sz w:val="20"/>
-                <w:szCs w:val="20"/>
-                <w:lang w:val="es-ES_tradnl"/>
-              </w:rPr>
-              <w:t xml:space="preserve"> </w:t>
-            </w:r>
+              <w:t xml:space="preserve">El rector </w:t>
+            </w:r>
+            <w:r>
+              <w:rPr>
+                <w:rFonts w:ascii="Arial" w:hAnsi="Arial" w:cs="Arial"/>
+                <w:sz w:val="20"/>
+                <w:szCs w:val="20"/>
+                <w:lang w:val="es-ES_tradnl"/>
+              </w:rPr>
+              <w:t xml:space="preserve">registrara y </w:t>
+            </w:r>
+            <w:r>
+              <w:rPr>
+                <w:rFonts w:ascii="Arial" w:hAnsi="Arial" w:cs="Arial"/>
+                <w:sz w:val="20"/>
+                <w:szCs w:val="20"/>
+                <w:lang w:val="es-ES_tradnl"/>
+              </w:rPr>
+              <w:t xml:space="preserve">gestionara a los usuarios </w:t>
+            </w:r>
+            <w:r>
+              <w:rPr>
+                <w:rFonts w:ascii="Arial" w:hAnsi="Arial" w:cs="Arial"/>
+                <w:sz w:val="20"/>
+                <w:szCs w:val="20"/>
+                <w:lang w:val="es-ES_tradnl"/>
+              </w:rPr>
+              <w:t>que accedan al</w:t>
+            </w:r>
+            <w:r>
+              <w:rPr>
+                <w:rFonts w:ascii="Arial" w:hAnsi="Arial" w:cs="Arial"/>
+                <w:sz w:val="20"/>
+                <w:szCs w:val="20"/>
+                <w:lang w:val="es-ES_tradnl"/>
+              </w:rPr>
+              <w:t xml:space="preserve"> sistema, desdé el módulo </w:t>
+            </w:r>
+            <w:r>
+              <w:rPr>
+                <w:rFonts w:ascii="Arial" w:hAnsi="Arial" w:cs="Arial"/>
+                <w:b/>
+                <w:sz w:val="20"/>
+                <w:szCs w:val="20"/>
+                <w:lang w:val="es-ES_tradnl"/>
+              </w:rPr>
+              <w:t>registrar usuario.</w:t>
+            </w:r>
+          </w:p>
+          <w:p>
+            <w:pPr>
+              <w:pStyle w:val="Sinespaciado"/>
+              <w:rPr>
+                <w:rFonts w:ascii="Arial" w:hAnsi="Arial" w:cs="Arial"/>
+                <w:sz w:val="20"/>
+                <w:szCs w:val="20"/>
+                <w:lang w:val="es-ES_tradnl"/>
+              </w:rPr>
+            </w:pPr>
           </w:p>
         </w:tc>
       </w:tr>
@@ -4879,42 +3942,30 @@
           <w:p>
             <w:pPr>
               <w:pStyle w:val="Sinespaciado"/>
-              <w:tabs>
-                <w:tab w:val="left" w:pos="1005"/>
-              </w:tabs>
-              <w:rPr>
-                <w:rFonts w:ascii="Arial" w:hAnsi="Arial" w:cs="Arial"/>
-                <w:sz w:val="20"/>
-                <w:szCs w:val="20"/>
-                <w:lang w:val="es-ES_tradnl"/>
-              </w:rPr>
-            </w:pPr>
-            <w:r>
-              <w:rPr>
-                <w:rFonts w:ascii="Arial" w:hAnsi="Arial" w:cs="Arial"/>
-                <w:sz w:val="20"/>
-                <w:szCs w:val="20"/>
-                <w:lang w:val="es-ES_tradnl"/>
-              </w:rPr>
-              <w:t xml:space="preserve">El sistema </w:t>
-            </w:r>
-            <w:r>
-              <w:rPr>
-                <w:rFonts w:ascii="Arial" w:hAnsi="Arial" w:cs="Arial"/>
-                <w:sz w:val="20"/>
-                <w:szCs w:val="20"/>
-                <w:lang w:val="es-ES_tradnl"/>
-              </w:rPr>
-              <w:t xml:space="preserve">podrá ser consultado por cualquier usuario ya registrado, en el cual para acceder al propio sistema deberá proporcionar </w:t>
-            </w:r>
-            <w:r>
-              <w:rPr>
-                <w:rFonts w:ascii="Arial" w:hAnsi="Arial" w:cs="Arial"/>
-                <w:sz w:val="20"/>
-                <w:szCs w:val="20"/>
-                <w:lang w:val="es-ES_tradnl"/>
-              </w:rPr>
-              <w:t>los siguientes datos ya asignados, los cuales son</w:t>
+              <w:rPr>
+                <w:rFonts w:ascii="Arial" w:hAnsi="Arial" w:cs="Arial"/>
+                <w:sz w:val="20"/>
+                <w:szCs w:val="20"/>
+                <w:lang w:val="es-ES_tradnl"/>
+              </w:rPr>
+            </w:pPr>
+            <w:r>
+              <w:rPr>
+                <w:rFonts w:ascii="Arial" w:hAnsi="Arial" w:cs="Arial"/>
+                <w:sz w:val="20"/>
+                <w:szCs w:val="20"/>
+                <w:lang w:val="es-ES_tradnl"/>
+              </w:rPr>
+              <w:t>El rector gestionara a los usuarios</w:t>
+            </w:r>
+            <w:r>
+              <w:rPr>
+                <w:rFonts w:ascii="Arial" w:hAnsi="Arial" w:cs="Arial"/>
+                <w:sz w:val="20"/>
+                <w:szCs w:val="20"/>
+                <w:lang w:val="es-ES_tradnl"/>
+              </w:rPr>
+              <w:t>, de tal modo el sistema solicitara</w:t>
             </w:r>
             <w:r>
               <w:rPr>
@@ -4924,6 +3975,15 @@
                 <w:lang w:val="es-ES_tradnl"/>
               </w:rPr>
               <w:t>:</w:t>
+            </w:r>
+            <w:r>
+              <w:rPr>
+                <w:rFonts w:ascii="Arial" w:hAnsi="Arial" w:cs="Arial"/>
+                <w:sz w:val="20"/>
+                <w:szCs w:val="20"/>
+                <w:lang w:val="es-ES_tradnl"/>
+              </w:rPr>
+              <w:t xml:space="preserve"> </w:t>
             </w:r>
           </w:p>
           <w:p>
@@ -4931,11 +3991,8 @@
               <w:pStyle w:val="Sinespaciado"/>
               <w:numPr>
                 <w:ilvl w:val="0"/>
-                <w:numId w:val="4"/>
+                <w:numId w:val="15"/>
               </w:numPr>
-              <w:tabs>
-                <w:tab w:val="left" w:pos="1005"/>
-              </w:tabs>
               <w:rPr>
                 <w:rFonts w:ascii="Arial" w:hAnsi="Arial" w:cs="Arial"/>
                 <w:sz w:val="20"/>
@@ -4958,35 +4015,98 @@
               <w:pStyle w:val="Sinespaciado"/>
               <w:numPr>
                 <w:ilvl w:val="0"/>
-                <w:numId w:val="4"/>
+                <w:numId w:val="15"/>
               </w:numPr>
-              <w:tabs>
-                <w:tab w:val="left" w:pos="1005"/>
-              </w:tabs>
-              <w:rPr>
-                <w:rFonts w:ascii="Arial" w:hAnsi="Arial" w:cs="Arial"/>
-                <w:sz w:val="20"/>
-                <w:szCs w:val="20"/>
-                <w:lang w:val="es-ES_tradnl"/>
-              </w:rPr>
-            </w:pPr>
-            <w:r>
-              <w:rPr>
-                <w:rFonts w:ascii="Arial" w:hAnsi="Arial" w:cs="Arial"/>
-                <w:sz w:val="20"/>
-                <w:szCs w:val="20"/>
-                <w:lang w:val="es-ES_tradnl"/>
-              </w:rPr>
-              <w:t>Clave</w:t>
-            </w:r>
-            <w:r>
-              <w:rPr>
-                <w:rFonts w:ascii="Arial" w:hAnsi="Arial" w:cs="Arial"/>
-                <w:sz w:val="20"/>
-                <w:szCs w:val="20"/>
-                <w:lang w:val="es-ES_tradnl"/>
-              </w:rPr>
-              <w:t xml:space="preserve"> </w:t>
+              <w:rPr>
+                <w:rFonts w:ascii="Arial" w:hAnsi="Arial" w:cs="Arial"/>
+                <w:sz w:val="20"/>
+                <w:szCs w:val="20"/>
+                <w:lang w:val="es-ES_tradnl"/>
+              </w:rPr>
+            </w:pPr>
+            <w:r>
+              <w:rPr>
+                <w:rFonts w:ascii="Arial" w:hAnsi="Arial" w:cs="Arial"/>
+                <w:sz w:val="20"/>
+                <w:szCs w:val="20"/>
+                <w:lang w:val="es-ES_tradnl"/>
+              </w:rPr>
+              <w:t>Clave del Usuario</w:t>
+            </w:r>
+          </w:p>
+          <w:p>
+            <w:pPr>
+              <w:pStyle w:val="Sinespaciado"/>
+              <w:numPr>
+                <w:ilvl w:val="0"/>
+                <w:numId w:val="15"/>
+              </w:numPr>
+              <w:rPr>
+                <w:rFonts w:ascii="Arial" w:hAnsi="Arial" w:cs="Arial"/>
+                <w:sz w:val="20"/>
+                <w:szCs w:val="20"/>
+                <w:lang w:val="es-ES_tradnl"/>
+              </w:rPr>
+            </w:pPr>
+            <w:r>
+              <w:rPr>
+                <w:rFonts w:ascii="Arial" w:hAnsi="Arial" w:cs="Arial"/>
+                <w:sz w:val="20"/>
+                <w:szCs w:val="20"/>
+                <w:lang w:val="es-ES_tradnl"/>
+              </w:rPr>
+              <w:t xml:space="preserve">Rol del usuario (Profesor, </w:t>
+            </w:r>
+            <w:r>
+              <w:rPr>
+                <w:rFonts w:ascii="Arial" w:hAnsi="Arial" w:cs="Arial"/>
+                <w:sz w:val="20"/>
+                <w:szCs w:val="20"/>
+                <w:lang w:val="es-ES_tradnl"/>
+              </w:rPr>
+              <w:t>jefe</w:t>
+            </w:r>
+            <w:r>
+              <w:rPr>
+                <w:rFonts w:ascii="Arial" w:hAnsi="Arial" w:cs="Arial"/>
+                <w:sz w:val="20"/>
+                <w:szCs w:val="20"/>
+                <w:lang w:val="es-ES_tradnl"/>
+              </w:rPr>
+              <w:t xml:space="preserve"> de inventario,</w:t>
+            </w:r>
+            <w:r>
+              <w:rPr>
+                <w:rFonts w:ascii="Arial" w:hAnsi="Arial" w:cs="Arial"/>
+                <w:sz w:val="20"/>
+                <w:szCs w:val="20"/>
+                <w:lang w:val="es-ES_tradnl"/>
+              </w:rPr>
+              <w:t xml:space="preserve"> coordinador) </w:t>
+            </w:r>
+          </w:p>
+          <w:p>
+            <w:pPr>
+              <w:pStyle w:val="Sinespaciado"/>
+              <w:numPr>
+                <w:ilvl w:val="0"/>
+                <w:numId w:val="15"/>
+              </w:numPr>
+              <w:rPr>
+                <w:rFonts w:ascii="Arial" w:hAnsi="Arial" w:cs="Arial"/>
+                <w:sz w:val="20"/>
+                <w:szCs w:val="20"/>
+                <w:lang w:val="es-ES_tradnl"/>
+              </w:rPr>
+            </w:pPr>
+            <w:r>
+              <w:rPr>
+                <w:rFonts w:ascii="Arial" w:hAnsi="Arial" w:cs="Arial"/>
+                <w:sz w:val="20"/>
+                <w:szCs w:val="20"/>
+                <w:lang w:val="es-ES_tradnl"/>
+              </w:rPr>
+              <w:t>Correo electrónico (Gmail, Outolook)</w:t>
             </w:r>
           </w:p>
         </w:tc>
@@ -5030,15 +4150,111 @@
           </w:tcPr>
           <w:p>
             <w:pPr>
-              <w:pStyle w:val="Sinespaciado"/>
-              <w:ind w:left="1800"/>
-              <w:rPr>
-                <w:rFonts w:ascii="Arial" w:hAnsi="Arial" w:cs="Arial"/>
-                <w:sz w:val="20"/>
-                <w:szCs w:val="20"/>
-                <w:lang w:val="es-ES_tradnl"/>
-              </w:rPr>
-            </w:pPr>
+              <w:pStyle w:val="Prrafodelista"/>
+              <w:numPr>
+                <w:ilvl w:val="0"/>
+                <w:numId w:val="14"/>
+              </w:numPr>
+              <w:spacing w:after="0" w:line="240" w:lineRule="auto"/>
+              <w:rPr>
+                <w:rFonts w:ascii="Arial" w:hAnsi="Arial" w:cs="Arial"/>
+                <w:sz w:val="20"/>
+                <w:szCs w:val="20"/>
+                <w:lang w:val="es-ES_tradnl"/>
+              </w:rPr>
+            </w:pPr>
+            <w:r>
+              <w:rPr>
+                <w:rFonts w:ascii="Arial" w:hAnsi="Arial" w:cs="Arial"/>
+                <w:b/>
+                <w:bCs/>
+                <w:sz w:val="20"/>
+                <w:szCs w:val="20"/>
+                <w:lang w:val="es-ES_tradnl"/>
+              </w:rPr>
+              <w:t>RNF01</w:t>
+            </w:r>
+          </w:p>
+          <w:p>
+            <w:pPr>
+              <w:pStyle w:val="Prrafodelista"/>
+              <w:numPr>
+                <w:ilvl w:val="0"/>
+                <w:numId w:val="14"/>
+              </w:numPr>
+              <w:spacing w:after="0" w:line="240" w:lineRule="auto"/>
+              <w:rPr>
+                <w:rFonts w:ascii="Arial" w:hAnsi="Arial" w:cs="Arial"/>
+                <w:sz w:val="20"/>
+                <w:szCs w:val="20"/>
+                <w:lang w:val="es-ES_tradnl"/>
+              </w:rPr>
+            </w:pPr>
+            <w:r>
+              <w:rPr>
+                <w:rFonts w:ascii="Arial" w:hAnsi="Arial" w:cs="Arial"/>
+                <w:b/>
+                <w:bCs/>
+                <w:sz w:val="20"/>
+                <w:szCs w:val="20"/>
+                <w:lang w:val="es-ES_tradnl"/>
+              </w:rPr>
+              <w:t>RNF02</w:t>
+            </w:r>
+          </w:p>
+          <w:p>
+            <w:pPr>
+              <w:pStyle w:val="Prrafodelista"/>
+              <w:numPr>
+                <w:ilvl w:val="0"/>
+                <w:numId w:val="14"/>
+              </w:numPr>
+              <w:spacing w:after="0" w:line="240" w:lineRule="auto"/>
+              <w:rPr>
+                <w:rFonts w:ascii="Arial" w:hAnsi="Arial" w:cs="Arial"/>
+                <w:sz w:val="20"/>
+                <w:szCs w:val="20"/>
+                <w:lang w:val="es-ES_tradnl"/>
+              </w:rPr>
+            </w:pPr>
+            <w:r>
+              <w:rPr>
+                <w:rFonts w:ascii="Arial" w:hAnsi="Arial" w:cs="Arial"/>
+                <w:b/>
+                <w:bCs/>
+                <w:sz w:val="20"/>
+                <w:szCs w:val="20"/>
+                <w:lang w:val="es-ES_tradnl"/>
+              </w:rPr>
+              <w:t>RNF03</w:t>
+            </w:r>
+          </w:p>
+          <w:p>
+            <w:pPr>
+              <w:pStyle w:val="Prrafodelista"/>
+              <w:numPr>
+                <w:ilvl w:val="0"/>
+                <w:numId w:val="14"/>
+              </w:numPr>
+              <w:spacing w:after="0" w:line="240" w:lineRule="auto"/>
+              <w:rPr>
+                <w:rFonts w:ascii="Arial" w:hAnsi="Arial" w:cs="Arial"/>
+                <w:sz w:val="20"/>
+                <w:szCs w:val="20"/>
+                <w:lang w:val="es-ES_tradnl"/>
+              </w:rPr>
+            </w:pPr>
+            <w:r>
+              <w:rPr>
+                <w:rFonts w:ascii="Arial" w:hAnsi="Arial" w:cs="Arial"/>
+                <w:b/>
+                <w:bCs/>
+                <w:sz w:val="20"/>
+                <w:szCs w:val="20"/>
+                <w:lang w:val="es-ES_tradnl"/>
+              </w:rPr>
+              <w:t>RNF04</w:t>
+            </w:r>
           </w:p>
         </w:tc>
       </w:tr>
@@ -5077,7 +4293,6 @@
             <w:pPr>
               <w:rPr>
                 <w:rFonts w:cs="Arial"/>
-                <w:b/>
                 <w:bCs/>
                 <w:szCs w:val="20"/>
                 <w:lang w:val="es-ES_tradnl"/>
@@ -5091,7 +4306,7 @@
                 <w:szCs w:val="20"/>
                 <w:lang w:val="es-ES_tradnl"/>
               </w:rPr>
-              <w:t xml:space="preserve">                                               </w:t>
+              <w:t xml:space="preserve">                                              </w:t>
             </w:r>
             <w:r>
               <w:rPr>
@@ -5110,14 +4325,134 @@
       <w:pPr>
         <w:rPr>
           <w:rFonts w:cs="Arial"/>
-          <w:sz w:val="24"/>
+          <w:szCs w:val="20"/>
+        </w:rPr>
+      </w:pPr>
+    </w:p>
+    <w:p>
+      <w:pPr>
+        <w:rPr>
+          <w:rFonts w:cs="Arial"/>
+          <w:szCs w:val="20"/>
+        </w:rPr>
+      </w:pPr>
+    </w:p>
+    <w:p>
+      <w:pPr>
+        <w:rPr>
+          <w:rFonts w:cs="Arial"/>
+          <w:szCs w:val="20"/>
+        </w:rPr>
+      </w:pPr>
+    </w:p>
+    <w:p>
+      <w:pPr>
+        <w:rPr>
+          <w:rFonts w:cs="Arial"/>
+          <w:szCs w:val="20"/>
+        </w:rPr>
+      </w:pPr>
+    </w:p>
+    <w:p>
+      <w:pPr>
+        <w:rPr>
+          <w:rFonts w:cs="Arial"/>
+          <w:szCs w:val="20"/>
+        </w:rPr>
+      </w:pPr>
+    </w:p>
+    <w:p>
+      <w:pPr>
+        <w:rPr>
+          <w:rFonts w:cs="Arial"/>
+          <w:szCs w:val="20"/>
+        </w:rPr>
+      </w:pPr>
+    </w:p>
+    <w:p>
+      <w:pPr>
+        <w:rPr>
+          <w:rFonts w:cs="Arial"/>
+          <w:szCs w:val="20"/>
+        </w:rPr>
+      </w:pPr>
+    </w:p>
+    <w:p>
+      <w:pPr>
+        <w:rPr>
+          <w:rFonts w:cs="Arial"/>
+          <w:szCs w:val="20"/>
+        </w:rPr>
+      </w:pPr>
+    </w:p>
+    <w:p>
+      <w:pPr>
+        <w:rPr>
+          <w:rFonts w:cs="Arial"/>
+          <w:szCs w:val="20"/>
+        </w:rPr>
+      </w:pPr>
+    </w:p>
+    <w:p>
+      <w:pPr>
+        <w:rPr>
+          <w:rFonts w:cs="Arial"/>
+          <w:szCs w:val="20"/>
+        </w:rPr>
+      </w:pPr>
+    </w:p>
+    <w:p>
+      <w:pPr>
+        <w:rPr>
+          <w:rFonts w:cs="Arial"/>
+          <w:szCs w:val="20"/>
+        </w:rPr>
+      </w:pPr>
+    </w:p>
+    <w:p>
+      <w:pPr>
+        <w:rPr>
+          <w:rFonts w:cs="Arial"/>
+          <w:szCs w:val="20"/>
+        </w:rPr>
+      </w:pPr>
+    </w:p>
+    <w:p>
+      <w:pPr>
+        <w:rPr>
+          <w:rFonts w:cs="Arial"/>
+          <w:szCs w:val="20"/>
+        </w:rPr>
+      </w:pPr>
+    </w:p>
+    <w:p>
+      <w:pPr>
+        <w:rPr>
+          <w:rFonts w:cs="Arial"/>
+          <w:szCs w:val="20"/>
+        </w:rPr>
+      </w:pPr>
+    </w:p>
+    <w:p>
+      <w:pPr>
+        <w:rPr>
+          <w:rFonts w:cs="Arial"/>
+          <w:szCs w:val="20"/>
+        </w:rPr>
+      </w:pPr>
+    </w:p>
+    <w:p>
+      <w:pPr>
+        <w:rPr>
+          <w:rFonts w:cs="Arial"/>
+          <w:b/>
+          <w:szCs w:val="20"/>
           <w:lang w:val="es-ES_tradnl"/>
         </w:rPr>
       </w:pPr>
     </w:p>
     <w:p>
       <w:pPr>
-        <w:jc w:val="center"/>
         <w:rPr>
           <w:rFonts w:cs="Arial"/>
           <w:b/>
@@ -5175,6 +4510,7 @@
                 <w:szCs w:val="20"/>
                 <w:lang w:val="es-ES_tradnl"/>
               </w:rPr>
+              <w:lastRenderedPageBreak/>
               <w:t>Identificación del requerimiento:</w:t>
             </w:r>
           </w:p>
@@ -5219,7 +4555,7 @@
                 <w:szCs w:val="20"/>
                 <w:lang w:val="es-ES_tradnl"/>
               </w:rPr>
-              <w:t>4</w:t>
+              <w:t>3</w:t>
             </w:r>
           </w:p>
         </w:tc>
@@ -5278,16 +4614,25 @@
                 <w:szCs w:val="20"/>
                 <w:lang w:val="es-ES_tradnl"/>
               </w:rPr>
-              <w:t>Recuperar clave</w:t>
-            </w:r>
-            <w:r>
-              <w:rPr>
-                <w:rFonts w:ascii="Arial" w:hAnsi="Arial" w:cs="Arial"/>
-                <w:sz w:val="20"/>
-                <w:szCs w:val="20"/>
-                <w:lang w:val="es-ES_tradnl"/>
-              </w:rPr>
-              <w:t>.</w:t>
+              <w:t>In</w:t>
+            </w:r>
+            <w:r>
+              <w:rPr>
+                <w:rFonts w:ascii="Arial" w:hAnsi="Arial" w:cs="Arial"/>
+                <w:sz w:val="20"/>
+                <w:szCs w:val="20"/>
+                <w:lang w:val="es-ES_tradnl"/>
+              </w:rPr>
+              <w:t>icio</w:t>
+            </w:r>
+            <w:r>
+              <w:rPr>
+                <w:rFonts w:ascii="Arial" w:hAnsi="Arial" w:cs="Arial"/>
+                <w:sz w:val="20"/>
+                <w:szCs w:val="20"/>
+                <w:lang w:val="es-ES_tradnl"/>
+              </w:rPr>
+              <w:t xml:space="preserve"> al sistema.</w:t>
             </w:r>
           </w:p>
         </w:tc>
@@ -5346,19 +4691,83 @@
                 <w:szCs w:val="20"/>
                 <w:lang w:val="es-ES_tradnl"/>
               </w:rPr>
-              <w:t>El sistema OIS proporcionará un botón el cual es: “Recuperación de Clave”</w:t>
-            </w:r>
-          </w:p>
-          <w:p>
-            <w:pPr>
-              <w:pStyle w:val="Sinespaciado"/>
-              <w:rPr>
-                <w:rFonts w:ascii="Arial" w:hAnsi="Arial" w:cs="Arial"/>
-                <w:sz w:val="20"/>
-                <w:szCs w:val="20"/>
-                <w:lang w:val="es-ES_tradnl"/>
-              </w:rPr>
-            </w:pPr>
+              <w:t xml:space="preserve">Los usuarios </w:t>
+            </w:r>
+            <w:r>
+              <w:rPr>
+                <w:rFonts w:ascii="Arial" w:hAnsi="Arial" w:cs="Arial"/>
+                <w:sz w:val="20"/>
+                <w:szCs w:val="20"/>
+                <w:lang w:val="es-ES_tradnl"/>
+              </w:rPr>
+              <w:t>registrados</w:t>
+            </w:r>
+            <w:r>
+              <w:rPr>
+                <w:rFonts w:ascii="Arial" w:hAnsi="Arial" w:cs="Arial"/>
+                <w:sz w:val="20"/>
+                <w:szCs w:val="20"/>
+                <w:lang w:val="es-ES_tradnl"/>
+              </w:rPr>
+              <w:t>, podrán ingres</w:t>
+            </w:r>
+            <w:r>
+              <w:rPr>
+                <w:rFonts w:ascii="Arial" w:hAnsi="Arial" w:cs="Arial"/>
+                <w:sz w:val="20"/>
+                <w:szCs w:val="20"/>
+                <w:lang w:val="es-ES_tradnl"/>
+              </w:rPr>
+              <w:t>ar al sistema OIS</w:t>
+            </w:r>
+            <w:r>
+              <w:rPr>
+                <w:rFonts w:ascii="Arial" w:hAnsi="Arial" w:cs="Arial"/>
+                <w:sz w:val="20"/>
+                <w:szCs w:val="20"/>
+                <w:lang w:val="es-ES_tradnl"/>
+              </w:rPr>
+              <w:t>, mediante la página principal de inicio del sistema</w:t>
+            </w:r>
+            <w:r>
+              <w:rPr>
+                <w:rFonts w:ascii="Arial" w:hAnsi="Arial" w:cs="Arial"/>
+                <w:sz w:val="20"/>
+                <w:szCs w:val="20"/>
+                <w:lang w:val="es-ES_tradnl"/>
+              </w:rPr>
+              <w:t>.</w:t>
+            </w:r>
+          </w:p>
+          <w:p>
+            <w:pPr>
+              <w:pStyle w:val="Sinespaciado"/>
+              <w:rPr>
+                <w:rFonts w:ascii="Arial" w:hAnsi="Arial" w:cs="Arial"/>
+                <w:sz w:val="20"/>
+                <w:szCs w:val="20"/>
+                <w:u w:val="single"/>
+                <w:lang w:val="es-ES_tradnl"/>
+              </w:rPr>
+            </w:pPr>
+            <w:r>
+              <w:rPr>
+                <w:rFonts w:ascii="Arial" w:hAnsi="Arial" w:cs="Arial"/>
+                <w:sz w:val="20"/>
+                <w:szCs w:val="20"/>
+                <w:lang w:val="es-ES_tradnl"/>
+              </w:rPr>
+              <w:t xml:space="preserve">  </w:t>
+            </w:r>
+            <w:r>
+              <w:rPr>
+                <w:rFonts w:ascii="Arial" w:hAnsi="Arial" w:cs="Arial"/>
+                <w:sz w:val="20"/>
+                <w:szCs w:val="20"/>
+                <w:lang w:val="es-ES_tradnl"/>
+              </w:rPr>
+              <w:t xml:space="preserve"> </w:t>
+            </w:r>
           </w:p>
         </w:tc>
       </w:tr>
@@ -5419,6 +4828,529 @@
                 <w:szCs w:val="20"/>
                 <w:lang w:val="es-ES_tradnl"/>
               </w:rPr>
+              <w:t xml:space="preserve">El sistema </w:t>
+            </w:r>
+            <w:r>
+              <w:rPr>
+                <w:rFonts w:ascii="Arial" w:hAnsi="Arial" w:cs="Arial"/>
+                <w:sz w:val="20"/>
+                <w:szCs w:val="20"/>
+                <w:lang w:val="es-ES_tradnl"/>
+              </w:rPr>
+              <w:t xml:space="preserve">podrá ser consultado por cualquier usuario ya registrado, en el cual para acceder al propio sistema deberá proporcionar </w:t>
+            </w:r>
+            <w:r>
+              <w:rPr>
+                <w:rFonts w:ascii="Arial" w:hAnsi="Arial" w:cs="Arial"/>
+                <w:sz w:val="20"/>
+                <w:szCs w:val="20"/>
+                <w:lang w:val="es-ES_tradnl"/>
+              </w:rPr>
+              <w:t>los siguientes datos ya asignados, los cuales son</w:t>
+            </w:r>
+            <w:r>
+              <w:rPr>
+                <w:rFonts w:ascii="Arial" w:hAnsi="Arial" w:cs="Arial"/>
+                <w:sz w:val="20"/>
+                <w:szCs w:val="20"/>
+                <w:lang w:val="es-ES_tradnl"/>
+              </w:rPr>
+              <w:t>:</w:t>
+            </w:r>
+          </w:p>
+          <w:p>
+            <w:pPr>
+              <w:pStyle w:val="Sinespaciado"/>
+              <w:numPr>
+                <w:ilvl w:val="0"/>
+                <w:numId w:val="4"/>
+              </w:numPr>
+              <w:tabs>
+                <w:tab w:val="left" w:pos="1005"/>
+              </w:tabs>
+              <w:rPr>
+                <w:rFonts w:ascii="Arial" w:hAnsi="Arial" w:cs="Arial"/>
+                <w:sz w:val="20"/>
+                <w:szCs w:val="20"/>
+                <w:lang w:val="es-ES_tradnl"/>
+              </w:rPr>
+            </w:pPr>
+            <w:r>
+              <w:rPr>
+                <w:rFonts w:ascii="Arial" w:hAnsi="Arial" w:cs="Arial"/>
+                <w:sz w:val="20"/>
+                <w:szCs w:val="20"/>
+                <w:lang w:val="es-ES_tradnl"/>
+              </w:rPr>
+              <w:t>Nombre de Usuario</w:t>
+            </w:r>
+          </w:p>
+          <w:p>
+            <w:pPr>
+              <w:pStyle w:val="Sinespaciado"/>
+              <w:numPr>
+                <w:ilvl w:val="0"/>
+                <w:numId w:val="4"/>
+              </w:numPr>
+              <w:tabs>
+                <w:tab w:val="left" w:pos="1005"/>
+              </w:tabs>
+              <w:rPr>
+                <w:rFonts w:ascii="Arial" w:hAnsi="Arial" w:cs="Arial"/>
+                <w:sz w:val="20"/>
+                <w:szCs w:val="20"/>
+                <w:lang w:val="es-ES_tradnl"/>
+              </w:rPr>
+            </w:pPr>
+            <w:r>
+              <w:rPr>
+                <w:rFonts w:ascii="Arial" w:hAnsi="Arial" w:cs="Arial"/>
+                <w:sz w:val="20"/>
+                <w:szCs w:val="20"/>
+                <w:lang w:val="es-ES_tradnl"/>
+              </w:rPr>
+              <w:t>Clave</w:t>
+            </w:r>
+            <w:r>
+              <w:rPr>
+                <w:rFonts w:ascii="Arial" w:hAnsi="Arial" w:cs="Arial"/>
+                <w:sz w:val="20"/>
+                <w:szCs w:val="20"/>
+                <w:lang w:val="es-ES_tradnl"/>
+              </w:rPr>
+              <w:t xml:space="preserve"> </w:t>
+            </w:r>
+          </w:p>
+        </w:tc>
+      </w:tr>
+      <w:tr>
+        <w:tc>
+          <w:tcPr>
+            <w:tcW w:w="2127" w:type="dxa"/>
+            <w:shd w:val="clear" w:color="auto" w:fill="auto"/>
+          </w:tcPr>
+          <w:p>
+            <w:pPr>
+              <w:pStyle w:val="Sinespaciado"/>
+              <w:rPr>
+                <w:rFonts w:ascii="Arial" w:hAnsi="Arial" w:cs="Arial"/>
+                <w:b/>
+                <w:bCs/>
+                <w:sz w:val="20"/>
+                <w:szCs w:val="20"/>
+                <w:lang w:val="es-ES_tradnl"/>
+              </w:rPr>
+            </w:pPr>
+            <w:r>
+              <w:rPr>
+                <w:rFonts w:ascii="Arial" w:hAnsi="Arial" w:cs="Arial"/>
+                <w:b/>
+                <w:bCs/>
+                <w:kern w:val="24"/>
+                <w:sz w:val="20"/>
+                <w:szCs w:val="20"/>
+                <w:lang w:val="es-ES_tradnl"/>
+              </w:rPr>
+              <w:t>Requerimiento NO funcional:</w:t>
+            </w:r>
+          </w:p>
+        </w:tc>
+        <w:tc>
+          <w:tcPr>
+            <w:tcW w:w="7938" w:type="dxa"/>
+            <w:shd w:val="clear" w:color="auto" w:fill="auto"/>
+          </w:tcPr>
+          <w:p>
+            <w:pPr>
+              <w:pStyle w:val="Sinespaciado"/>
+              <w:ind w:left="1800"/>
+              <w:rPr>
+                <w:rFonts w:ascii="Arial" w:hAnsi="Arial" w:cs="Arial"/>
+                <w:sz w:val="20"/>
+                <w:szCs w:val="20"/>
+                <w:lang w:val="es-ES_tradnl"/>
+              </w:rPr>
+            </w:pPr>
+          </w:p>
+        </w:tc>
+      </w:tr>
+      <w:tr>
+        <w:tc>
+          <w:tcPr>
+            <w:tcW w:w="10065" w:type="dxa"/>
+            <w:gridSpan w:val="2"/>
+            <w:shd w:val="clear" w:color="auto" w:fill="auto"/>
+          </w:tcPr>
+          <w:p>
+            <w:pPr>
+              <w:pStyle w:val="Sinespaciado"/>
+              <w:rPr>
+                <w:rFonts w:ascii="Arial" w:hAnsi="Arial" w:cs="Arial"/>
+                <w:b/>
+                <w:bCs/>
+                <w:sz w:val="20"/>
+                <w:szCs w:val="20"/>
+                <w:lang w:val="es-ES_tradnl"/>
+              </w:rPr>
+            </w:pPr>
+            <w:r>
+              <w:rPr>
+                <w:rFonts w:ascii="Arial" w:hAnsi="Arial" w:cs="Arial"/>
+                <w:b/>
+                <w:bCs/>
+                <w:sz w:val="20"/>
+                <w:szCs w:val="20"/>
+                <w:lang w:val="es-ES_tradnl"/>
+              </w:rPr>
+              <w:t>Prioridad del requerimiento:</w:t>
+            </w:r>
+          </w:p>
+          <w:p>
+            <w:pPr>
+              <w:rPr>
+                <w:rFonts w:cs="Arial"/>
+                <w:b/>
+                <w:bCs/>
+                <w:szCs w:val="20"/>
+                <w:lang w:val="es-ES_tradnl"/>
+              </w:rPr>
+            </w:pPr>
+            <w:r>
+              <w:rPr>
+                <w:rFonts w:cs="Arial"/>
+                <w:b/>
+                <w:bCs/>
+                <w:szCs w:val="20"/>
+                <w:lang w:val="es-ES_tradnl"/>
+              </w:rPr>
+              <w:t xml:space="preserve">                                               </w:t>
+            </w:r>
+            <w:r>
+              <w:rPr>
+                <w:rFonts w:cs="Arial"/>
+                <w:bCs/>
+                <w:szCs w:val="20"/>
+                <w:lang w:val="es-ES_tradnl"/>
+              </w:rPr>
+              <w:t>ALTA</w:t>
+            </w:r>
+          </w:p>
+        </w:tc>
+      </w:tr>
+    </w:tbl>
+    <w:p>
+      <w:pPr>
+        <w:rPr>
+          <w:rFonts w:cs="Arial"/>
+          <w:sz w:val="24"/>
+          <w:lang w:val="es-ES_tradnl"/>
+        </w:rPr>
+      </w:pPr>
+    </w:p>
+    <w:p>
+      <w:pPr>
+        <w:jc w:val="center"/>
+        <w:rPr>
+          <w:rFonts w:cs="Arial"/>
+          <w:b/>
+          <w:szCs w:val="20"/>
+          <w:lang w:val="es-ES_tradnl"/>
+        </w:rPr>
+      </w:pPr>
+    </w:p>
+    <w:tbl>
+      <w:tblPr>
+        <w:tblW w:w="10065" w:type="dxa"/>
+        <w:tblInd w:w="-714" w:type="dxa"/>
+        <w:tblBorders>
+          <w:top w:val="single" w:sz="4" w:space="0" w:color="C5E0B3"/>
+          <w:left w:val="single" w:sz="4" w:space="0" w:color="C5E0B3"/>
+          <w:bottom w:val="single" w:sz="4" w:space="0" w:color="C5E0B3"/>
+          <w:right w:val="single" w:sz="4" w:space="0" w:color="C5E0B3"/>
+          <w:insideH w:val="single" w:sz="4" w:space="0" w:color="C5E0B3"/>
+          <w:insideV w:val="single" w:sz="4" w:space="0" w:color="C5E0B3"/>
+        </w:tblBorders>
+        <w:tblLook w:val="04A0" w:firstRow="1" w:lastRow="0" w:firstColumn="1" w:lastColumn="0" w:noHBand="0" w:noVBand="1"/>
+      </w:tblPr>
+      <w:tblGrid>
+        <w:gridCol w:w="2127"/>
+        <w:gridCol w:w="7938"/>
+      </w:tblGrid>
+      <w:tr>
+        <w:tc>
+          <w:tcPr>
+            <w:tcW w:w="2127" w:type="dxa"/>
+            <w:tcBorders>
+              <w:bottom w:val="single" w:sz="12" w:space="0" w:color="A8D08D"/>
+            </w:tcBorders>
+            <w:shd w:val="clear" w:color="auto" w:fill="A8D08D"/>
+          </w:tcPr>
+          <w:p>
+            <w:pPr>
+              <w:pStyle w:val="Sinespaciado"/>
+              <w:rPr>
+                <w:rFonts w:ascii="Arial" w:hAnsi="Arial" w:cs="Arial"/>
+                <w:b/>
+                <w:bCs/>
+                <w:sz w:val="20"/>
+                <w:szCs w:val="20"/>
+                <w:lang w:val="es-ES_tradnl"/>
+              </w:rPr>
+            </w:pPr>
+            <w:r>
+              <w:rPr>
+                <w:rFonts w:ascii="Arial" w:hAnsi="Arial" w:cs="Arial"/>
+                <w:b/>
+                <w:bCs/>
+                <w:kern w:val="24"/>
+                <w:sz w:val="20"/>
+                <w:szCs w:val="20"/>
+                <w:lang w:val="es-ES_tradnl"/>
+              </w:rPr>
+              <w:t>Identificación del requerimiento:</w:t>
+            </w:r>
+          </w:p>
+        </w:tc>
+        <w:tc>
+          <w:tcPr>
+            <w:tcW w:w="7938" w:type="dxa"/>
+            <w:tcBorders>
+              <w:bottom w:val="single" w:sz="12" w:space="0" w:color="A8D08D"/>
+            </w:tcBorders>
+            <w:shd w:val="clear" w:color="auto" w:fill="A8D08D"/>
+          </w:tcPr>
+          <w:p>
+            <w:pPr>
+              <w:pStyle w:val="Sinespaciado"/>
+              <w:rPr>
+                <w:rFonts w:ascii="Arial" w:hAnsi="Arial" w:cs="Arial"/>
+                <w:b/>
+                <w:bCs/>
+                <w:sz w:val="20"/>
+                <w:szCs w:val="20"/>
+                <w:lang w:val="es-ES_tradnl"/>
+              </w:rPr>
+            </w:pPr>
+            <w:r>
+              <w:rPr>
+                <w:rFonts w:ascii="Arial" w:hAnsi="Arial" w:cs="Arial"/>
+                <w:b/>
+                <w:bCs/>
+                <w:sz w:val="20"/>
+                <w:szCs w:val="20"/>
+                <w:lang w:val="es-ES_tradnl"/>
+              </w:rPr>
+              <w:t>RF0</w:t>
+            </w:r>
+            <w:r>
+              <w:rPr>
+                <w:rFonts w:ascii="Arial" w:hAnsi="Arial" w:cs="Arial"/>
+                <w:b/>
+                <w:bCs/>
+                <w:sz w:val="20"/>
+                <w:szCs w:val="20"/>
+                <w:lang w:val="es-ES_tradnl"/>
+              </w:rPr>
+              <w:t>4</w:t>
+            </w:r>
+          </w:p>
+        </w:tc>
+      </w:tr>
+      <w:tr>
+        <w:tc>
+          <w:tcPr>
+            <w:tcW w:w="2127" w:type="dxa"/>
+            <w:shd w:val="clear" w:color="auto" w:fill="auto"/>
+          </w:tcPr>
+          <w:p>
+            <w:pPr>
+              <w:pStyle w:val="Sinespaciado"/>
+              <w:rPr>
+                <w:rFonts w:ascii="Arial" w:hAnsi="Arial" w:cs="Arial"/>
+                <w:b/>
+                <w:bCs/>
+                <w:sz w:val="20"/>
+                <w:szCs w:val="20"/>
+                <w:lang w:val="es-ES_tradnl"/>
+              </w:rPr>
+            </w:pPr>
+            <w:r>
+              <w:rPr>
+                <w:rFonts w:ascii="Arial" w:hAnsi="Arial" w:cs="Arial"/>
+                <w:b/>
+                <w:bCs/>
+                <w:kern w:val="24"/>
+                <w:sz w:val="20"/>
+                <w:szCs w:val="20"/>
+                <w:lang w:val="es-ES_tradnl"/>
+              </w:rPr>
+              <w:t>Nombre del Requerimiento:</w:t>
+            </w:r>
+          </w:p>
+        </w:tc>
+        <w:tc>
+          <w:tcPr>
+            <w:tcW w:w="7938" w:type="dxa"/>
+            <w:shd w:val="clear" w:color="auto" w:fill="auto"/>
+          </w:tcPr>
+          <w:p>
+            <w:pPr>
+              <w:pStyle w:val="Sinespaciado"/>
+              <w:rPr>
+                <w:rFonts w:ascii="Arial" w:hAnsi="Arial" w:cs="Arial"/>
+                <w:sz w:val="20"/>
+                <w:szCs w:val="20"/>
+                <w:lang w:val="es-ES_tradnl"/>
+              </w:rPr>
+            </w:pPr>
+            <w:r>
+              <w:rPr>
+                <w:rFonts w:ascii="Arial" w:hAnsi="Arial" w:cs="Arial"/>
+                <w:sz w:val="20"/>
+                <w:szCs w:val="20"/>
+                <w:lang w:val="es-ES_tradnl"/>
+              </w:rPr>
+              <w:t>Recuperar clave</w:t>
+            </w:r>
+            <w:r>
+              <w:rPr>
+                <w:rFonts w:ascii="Arial" w:hAnsi="Arial" w:cs="Arial"/>
+                <w:sz w:val="20"/>
+                <w:szCs w:val="20"/>
+                <w:lang w:val="es-ES_tradnl"/>
+              </w:rPr>
+              <w:t>.</w:t>
+            </w:r>
+          </w:p>
+        </w:tc>
+      </w:tr>
+      <w:tr>
+        <w:tc>
+          <w:tcPr>
+            <w:tcW w:w="2127" w:type="dxa"/>
+            <w:shd w:val="clear" w:color="auto" w:fill="auto"/>
+          </w:tcPr>
+          <w:p>
+            <w:pPr>
+              <w:pStyle w:val="Sinespaciado"/>
+              <w:rPr>
+                <w:rFonts w:ascii="Arial" w:hAnsi="Arial" w:cs="Arial"/>
+                <w:b/>
+                <w:bCs/>
+                <w:sz w:val="20"/>
+                <w:szCs w:val="20"/>
+                <w:lang w:val="es-ES_tradnl"/>
+              </w:rPr>
+            </w:pPr>
+            <w:r>
+              <w:rPr>
+                <w:rFonts w:ascii="Arial" w:hAnsi="Arial" w:cs="Arial"/>
+                <w:b/>
+                <w:bCs/>
+                <w:kern w:val="24"/>
+                <w:sz w:val="20"/>
+                <w:szCs w:val="20"/>
+                <w:lang w:val="es-ES_tradnl"/>
+              </w:rPr>
+              <w:t>Características:</w:t>
+            </w:r>
+          </w:p>
+        </w:tc>
+        <w:tc>
+          <w:tcPr>
+            <w:tcW w:w="7938" w:type="dxa"/>
+            <w:shd w:val="clear" w:color="auto" w:fill="auto"/>
+          </w:tcPr>
+          <w:p>
+            <w:pPr>
+              <w:pStyle w:val="Sinespaciado"/>
+              <w:rPr>
+                <w:rFonts w:ascii="Arial" w:hAnsi="Arial" w:cs="Arial"/>
+                <w:sz w:val="20"/>
+                <w:szCs w:val="20"/>
+                <w:lang w:val="es-ES_tradnl"/>
+              </w:rPr>
+            </w:pPr>
+            <w:r>
+              <w:rPr>
+                <w:rFonts w:ascii="Arial" w:hAnsi="Arial" w:cs="Arial"/>
+                <w:sz w:val="20"/>
+                <w:szCs w:val="20"/>
+                <w:lang w:val="es-ES_tradnl"/>
+              </w:rPr>
+              <w:t>El sistema OIS proporcionará un botón el cual es: “Recuperación de Clave”</w:t>
+            </w:r>
+          </w:p>
+          <w:p>
+            <w:pPr>
+              <w:pStyle w:val="Sinespaciado"/>
+              <w:rPr>
+                <w:rFonts w:ascii="Arial" w:hAnsi="Arial" w:cs="Arial"/>
+                <w:sz w:val="20"/>
+                <w:szCs w:val="20"/>
+                <w:lang w:val="es-ES_tradnl"/>
+              </w:rPr>
+            </w:pPr>
+          </w:p>
+        </w:tc>
+      </w:tr>
+      <w:tr>
+        <w:tc>
+          <w:tcPr>
+            <w:tcW w:w="2127" w:type="dxa"/>
+            <w:shd w:val="clear" w:color="auto" w:fill="auto"/>
+          </w:tcPr>
+          <w:p>
+            <w:pPr>
+              <w:pStyle w:val="Sinespaciado"/>
+              <w:rPr>
+                <w:rFonts w:ascii="Arial" w:hAnsi="Arial" w:cs="Arial"/>
+                <w:b/>
+                <w:bCs/>
+                <w:sz w:val="20"/>
+                <w:szCs w:val="20"/>
+                <w:lang w:val="es-ES_tradnl"/>
+              </w:rPr>
+            </w:pPr>
+            <w:r>
+              <w:rPr>
+                <w:rFonts w:ascii="Arial" w:hAnsi="Arial" w:cs="Arial"/>
+                <w:b/>
+                <w:bCs/>
+                <w:kern w:val="24"/>
+                <w:sz w:val="20"/>
+                <w:szCs w:val="20"/>
+                <w:lang w:val="es-ES_tradnl"/>
+              </w:rPr>
+              <w:t>Descripción del requerimiento:</w:t>
+            </w:r>
+          </w:p>
+        </w:tc>
+        <w:tc>
+          <w:tcPr>
+            <w:tcW w:w="7938" w:type="dxa"/>
+            <w:shd w:val="clear" w:color="auto" w:fill="auto"/>
+          </w:tcPr>
+          <w:p>
+            <w:pPr>
+              <w:pStyle w:val="Sinespaciado"/>
+              <w:tabs>
+                <w:tab w:val="left" w:pos="1005"/>
+              </w:tabs>
+              <w:rPr>
+                <w:rFonts w:ascii="Arial" w:hAnsi="Arial" w:cs="Arial"/>
+                <w:sz w:val="20"/>
+                <w:szCs w:val="20"/>
+                <w:lang w:val="es-ES_tradnl"/>
+              </w:rPr>
+            </w:pPr>
+            <w:r>
+              <w:rPr>
+                <w:rFonts w:ascii="Arial" w:hAnsi="Arial" w:cs="Arial"/>
+                <w:sz w:val="20"/>
+                <w:szCs w:val="20"/>
+                <w:lang w:val="es-ES_tradnl"/>
+              </w:rPr>
               <w:t>Los usuarios registrados</w:t>
             </w:r>
             <w:r>
@@ -5428,52 +5360,7 @@
                 <w:szCs w:val="20"/>
                 <w:lang w:val="es-ES_tradnl"/>
               </w:rPr>
-              <w:t xml:space="preserve"> </w:t>
-            </w:r>
-            <w:r>
-              <w:rPr>
-                <w:rFonts w:ascii="Arial" w:hAnsi="Arial" w:cs="Arial"/>
-                <w:sz w:val="20"/>
-                <w:szCs w:val="20"/>
-                <w:lang w:val="es-ES_tradnl"/>
-              </w:rPr>
-              <w:t>podrán utilizar este botón</w:t>
-            </w:r>
-            <w:r>
-              <w:rPr>
-                <w:rFonts w:ascii="Arial" w:hAnsi="Arial" w:cs="Arial"/>
-                <w:sz w:val="20"/>
-                <w:szCs w:val="20"/>
-                <w:lang w:val="es-ES_tradnl"/>
-              </w:rPr>
-              <w:t xml:space="preserve"> </w:t>
-            </w:r>
-            <w:r>
-              <w:rPr>
-                <w:rFonts w:ascii="Arial" w:hAnsi="Arial" w:cs="Arial"/>
-                <w:sz w:val="20"/>
-                <w:szCs w:val="20"/>
-                <w:lang w:val="es-ES_tradnl"/>
-              </w:rPr>
-              <w:t xml:space="preserve">en caso de que se </w:t>
-            </w:r>
-            <w:r>
-              <w:rPr>
-                <w:rFonts w:ascii="Arial" w:hAnsi="Arial" w:cs="Arial"/>
-                <w:sz w:val="20"/>
-                <w:szCs w:val="20"/>
-                <w:lang w:val="es-ES_tradnl"/>
-              </w:rPr>
-              <w:t>haya</w:t>
-            </w:r>
-            <w:r>
-              <w:rPr>
-                <w:rFonts w:ascii="Arial" w:hAnsi="Arial" w:cs="Arial"/>
-                <w:sz w:val="20"/>
-                <w:szCs w:val="20"/>
-                <w:lang w:val="es-ES_tradnl"/>
-              </w:rPr>
-              <w:t xml:space="preserve"> olvidado la clave</w:t>
+              <w:t xml:space="preserve"> podrán utilizar este botón en caso de que se haya olvidado la clave</w:t>
             </w:r>
             <w:r>
               <w:rPr>
@@ -5491,16 +5378,7 @@
                 <w:szCs w:val="20"/>
                 <w:lang w:val="es-ES_tradnl"/>
               </w:rPr>
-              <w:t>de modo que puedan ingresar nuevamente al sistema</w:t>
-            </w:r>
-            <w:r>
-              <w:rPr>
-                <w:rFonts w:ascii="Arial" w:hAnsi="Arial" w:cs="Arial"/>
-                <w:sz w:val="20"/>
-                <w:szCs w:val="20"/>
-                <w:lang w:val="es-ES_tradnl"/>
-              </w:rPr>
-              <w:t xml:space="preserve">; para eso deberán escribir </w:t>
+              <w:t xml:space="preserve">de modo que puedan ingresar nuevamente al sistema; para eso deberán escribir </w:t>
             </w:r>
             <w:r>
               <w:rPr>
@@ -5748,18 +5626,7 @@
                 <w:szCs w:val="20"/>
                 <w:lang w:val="es-ES_tradnl"/>
               </w:rPr>
-              <w:t>RF0</w:t>
-            </w:r>
-            <w:r>
-              <w:rPr>
-                <w:rFonts w:ascii="Arial" w:hAnsi="Arial" w:cs="Arial"/>
-                <w:b/>
-                <w:bCs/>
-                <w:sz w:val="20"/>
-                <w:szCs w:val="20"/>
-                <w:lang w:val="es-ES_tradnl"/>
-              </w:rPr>
-              <w:t>5</w:t>
+              <w:t>RF05</w:t>
             </w:r>
           </w:p>
         </w:tc>
@@ -5879,8 +5746,6 @@
               </w:rPr>
               <w:t xml:space="preserve">Permite </w:t>
             </w:r>
-            <w:bookmarkStart w:id="4" w:name="_GoBack"/>
-            <w:bookmarkEnd w:id="4"/>
           </w:p>
           <w:p>
             <w:pPr>
@@ -8499,7 +8364,16 @@
                 <w:szCs w:val="20"/>
                 <w:lang w:val="es-ES_tradnl"/>
               </w:rPr>
-              <w:t>Gestionar Reportes:</w:t>
+              <w:t>Gestionar Reportes</w:t>
+            </w:r>
+            <w:r>
+              <w:rPr>
+                <w:rFonts w:ascii="Arial" w:hAnsi="Arial" w:cs="Arial"/>
+                <w:sz w:val="20"/>
+                <w:szCs w:val="20"/>
+                <w:lang w:val="es-ES_tradnl"/>
+              </w:rPr>
+              <w:t>.</w:t>
             </w:r>
           </w:p>
         </w:tc>
@@ -10437,6 +10311,10 @@
     <w:p/>
     <w:p/>
     <w:p/>
+    <w:p/>
+    <w:p/>
+    <w:p/>
+    <w:p/>
     <w:tbl>
       <w:tblPr>
         <w:tblW w:w="10065" w:type="dxa"/>
@@ -10490,6 +10368,7 @@
                 <w:szCs w:val="20"/>
                 <w:lang w:val="es-ES_tradnl"/>
               </w:rPr>
+              <w:lastRenderedPageBreak/>
               <w:t xml:space="preserve">Identificación del requerimiento: </w:t>
             </w:r>
           </w:p>
@@ -10637,7 +10516,6 @@
                 <w:szCs w:val="20"/>
                 <w:lang w:val="es-ES_tradnl"/>
               </w:rPr>
-              <w:lastRenderedPageBreak/>
               <w:t xml:space="preserve">Características: </w:t>
             </w:r>
           </w:p>
@@ -13184,6 +13062,7 @@
     <w:lsdException w:name="HTML Sample" w:semiHidden="1" w:unhideWhenUsed="1"/>
     <w:lsdException w:name="HTML Typewriter" w:semiHidden="1" w:unhideWhenUsed="1"/>
     <w:lsdException w:name="HTML Variable" w:semiHidden="1" w:unhideWhenUsed="1"/>
+    <w:lsdException w:name="Normal Table" w:semiHidden="1" w:unhideWhenUsed="1"/>
     <w:lsdException w:name="annotation subject" w:semiHidden="1" w:unhideWhenUsed="1"/>
     <w:lsdException w:name="No List" w:semiHidden="1" w:unhideWhenUsed="1"/>
     <w:lsdException w:name="Outline List 1" w:semiHidden="1" w:unhideWhenUsed="1"/>
@@ -13227,8 +13106,10 @@
     <w:lsdException w:name="Table Elegant" w:semiHidden="1" w:unhideWhenUsed="1"/>
     <w:lsdException w:name="Table Professional" w:semiHidden="1" w:unhideWhenUsed="1"/>
     <w:lsdException w:name="Table Subtle 1" w:semiHidden="1" w:unhideWhenUsed="1"/>
+    <w:lsdException w:name="Table Subtle 2" w:semiHidden="1" w:unhideWhenUsed="1"/>
     <w:lsdException w:name="Table Web 1" w:semiHidden="1" w:unhideWhenUsed="1"/>
     <w:lsdException w:name="Table Web 2" w:semiHidden="1" w:unhideWhenUsed="1"/>
+    <w:lsdException w:name="Table Web 3" w:semiHidden="1" w:unhideWhenUsed="1"/>
     <w:lsdException w:name="Balloon Text" w:semiHidden="1" w:unhideWhenUsed="1"/>
     <w:lsdException w:name="Table Grid" w:uiPriority="39"/>
     <w:lsdException w:name="Table Theme" w:semiHidden="1" w:unhideWhenUsed="1"/>
@@ -14056,7 +13937,7 @@
 </file>
 
 <file path=customXml/itemProps1.xml><?xml version="1.0" encoding="utf-8"?>
-<ds:datastoreItem xmlns:ds="http://schemas.openxmlformats.org/officeDocument/2006/customXml" ds:itemID="{EBBCFCA6-5003-4000-B67D-C2ADC33C560A}">
+<ds:datastoreItem xmlns:ds="http://schemas.openxmlformats.org/officeDocument/2006/customXml" ds:itemID="{BCF9B09E-31FE-46A3-8F3E-62C4284152E7}">
   <ds:schemaRefs>
     <ds:schemaRef ds:uri="http://schemas.openxmlformats.org/officeDocument/2006/bibliography"/>
   </ds:schemaRefs>

</xml_diff>